<commit_message>
updates around specialties with spaces
</commit_message>
<xml_diff>
--- a/v4.3/Install-Deployment/ERM Application Deployment Guide.docx
+++ b/v4.3/Install-Deployment/ERM Application Deployment Guide.docx
@@ -23,7 +23,7 @@
         <w:rPr>
           <w:noProof/>
         </w:rPr>
-        <w:t>January 19, 2024</w:t>
+        <w:t>July 16, 2024</w:t>
       </w:r>
       <w:r>
         <w:fldChar w:fldCharType="end"/>
@@ -5314,19 +5314,11 @@
           <w:rFonts w:cs="Times New Roman"/>
         </w:rPr>
       </w:pPr>
-      <w:proofErr w:type="spellStart"/>
-      <w:r>
-        <w:rPr>
-          <w:rFonts w:cs="Times New Roman"/>
-        </w:rPr>
-        <w:t>Routeplanner</w:t>
-      </w:r>
-      <w:proofErr w:type="spellEnd"/>
-      <w:r>
-        <w:rPr>
-          <w:rFonts w:cs="Times New Roman"/>
-        </w:rPr>
-        <w:t xml:space="preserve"> </w:t>
+      <w:r>
+        <w:rPr>
+          <w:rFonts w:cs="Times New Roman"/>
+        </w:rPr>
+        <w:t xml:space="preserve">Routeplanner </w:t>
       </w:r>
       <w:r>
         <w:rPr>
@@ -5402,19 +5394,11 @@
           <w:rFonts w:cs="Times New Roman"/>
         </w:rPr>
       </w:pPr>
-      <w:proofErr w:type="spellStart"/>
-      <w:r>
-        <w:rPr>
-          <w:rFonts w:cs="Times New Roman"/>
-        </w:rPr>
-        <w:t>Services_Sample</w:t>
-      </w:r>
-      <w:proofErr w:type="spellEnd"/>
-      <w:r>
-        <w:rPr>
-          <w:rFonts w:cs="Times New Roman"/>
-        </w:rPr>
-        <w:t xml:space="preserve"> – contains ArcGIS Pro project and sample data to publish to use with sample Integration services.</w:t>
+      <w:r>
+        <w:rPr>
+          <w:rFonts w:cs="Times New Roman"/>
+        </w:rPr>
+        <w:t>Services_Sample – contains ArcGIS Pro project and sample data to publish to use with sample Integration services.</w:t>
       </w:r>
     </w:p>
     <w:p>
@@ -6341,18 +6325,8 @@
           <w:sz w:val="24"/>
           <w:szCs w:val="24"/>
         </w:rPr>
-        <w:t xml:space="preserve">your </w:t>
-      </w:r>
-      <w:proofErr w:type="gramStart"/>
-      <w:r>
-        <w:rPr>
-          <w:rFonts w:ascii="Times New Roman" w:hAnsi="Times New Roman" w:cs="Times New Roman"/>
-          <w:sz w:val="24"/>
-          <w:szCs w:val="24"/>
-        </w:rPr>
-        <w:t>Organization</w:t>
-      </w:r>
-      <w:proofErr w:type="gramEnd"/>
+        <w:t>your Organization</w:t>
+      </w:r>
       <w:r>
         <w:rPr>
           <w:rFonts w:ascii="Times New Roman" w:hAnsi="Times New Roman" w:cs="Times New Roman"/>
@@ -6759,18 +6733,30 @@
           <w:sz w:val="24"/>
           <w:szCs w:val="24"/>
         </w:rPr>
-        <w:t>https://&lt;your URL or machine name&gt;/</w:t>
-      </w:r>
-      <w:proofErr w:type="spellStart"/>
-      <w:r>
+        <w:t>https://&lt;your URL or machine name&gt;/routeplanner</w:t>
+      </w:r>
+    </w:p>
+    <w:p>
+      <w:pPr>
+        <w:pStyle w:val="NoSpacing"/>
+        <w:numPr>
+          <w:ilvl w:val="0"/>
+          <w:numId w:val="23"/>
+        </w:numPr>
         <w:rPr>
           <w:rFonts w:ascii="Times New Roman" w:hAnsi="Times New Roman" w:cs="Times New Roman"/>
           <w:sz w:val="24"/>
           <w:szCs w:val="24"/>
         </w:rPr>
-        <w:t>routeplanner</w:t>
-      </w:r>
-      <w:proofErr w:type="spellEnd"/>
+      </w:pPr>
+      <w:r>
+        <w:rPr>
+          <w:rFonts w:ascii="Times New Roman" w:hAnsi="Times New Roman" w:cs="Times New Roman"/>
+          <w:sz w:val="24"/>
+          <w:szCs w:val="24"/>
+        </w:rPr>
+        <w:t>Title = RoutePlanner</w:t>
+      </w:r>
     </w:p>
     <w:p>
       <w:pPr>
@@ -6791,18 +6777,38 @@
           <w:sz w:val="24"/>
           <w:szCs w:val="24"/>
         </w:rPr>
-        <w:t xml:space="preserve">Title = </w:t>
-      </w:r>
-      <w:proofErr w:type="spellStart"/>
-      <w:r>
+        <w:t>Optionally place into a folder</w:t>
+      </w:r>
+    </w:p>
+    <w:p>
+      <w:pPr>
+        <w:pStyle w:val="NoSpacing"/>
+        <w:numPr>
+          <w:ilvl w:val="0"/>
+          <w:numId w:val="23"/>
+        </w:numPr>
         <w:rPr>
           <w:rFonts w:ascii="Times New Roman" w:hAnsi="Times New Roman" w:cs="Times New Roman"/>
           <w:sz w:val="24"/>
           <w:szCs w:val="24"/>
         </w:rPr>
-        <w:t>RoutePlanner</w:t>
-      </w:r>
-      <w:proofErr w:type="spellEnd"/>
+      </w:pPr>
+      <w:r>
+        <w:rPr>
+          <w:rFonts w:ascii="Times New Roman" w:hAnsi="Times New Roman" w:cs="Times New Roman"/>
+          <w:sz w:val="24"/>
+          <w:szCs w:val="24"/>
+        </w:rPr>
+        <w:t xml:space="preserve">Set any Tags </w:t>
+      </w:r>
+      <w:r>
+        <w:rPr>
+          <w:rFonts w:ascii="Times New Roman" w:hAnsi="Times New Roman" w:cs="Times New Roman"/>
+          <w:sz w:val="24"/>
+          <w:szCs w:val="24"/>
+        </w:rPr>
+        <w:t>for organizing.</w:t>
+      </w:r>
     </w:p>
     <w:p>
       <w:pPr>
@@ -6823,7 +6829,7 @@
           <w:sz w:val="24"/>
           <w:szCs w:val="24"/>
         </w:rPr>
-        <w:t>Optionally place into a folder</w:t>
+        <w:t xml:space="preserve">Press Save to create item. </w:t>
       </w:r>
     </w:p>
     <w:p>
@@ -6845,7 +6851,7 @@
           <w:sz w:val="24"/>
           <w:szCs w:val="24"/>
         </w:rPr>
-        <w:t xml:space="preserve">Set any Tags </w:t>
+        <w:t>Open item details</w:t>
       </w:r>
       <w:r>
         <w:rPr>
@@ -6853,7 +6859,7 @@
           <w:sz w:val="24"/>
           <w:szCs w:val="24"/>
         </w:rPr>
-        <w:t>for organizing.</w:t>
+        <w:t>.</w:t>
       </w:r>
     </w:p>
     <w:p>
@@ -6875,7 +6881,39 @@
           <w:sz w:val="24"/>
           <w:szCs w:val="24"/>
         </w:rPr>
-        <w:t xml:space="preserve">Press Save to create item. </w:t>
+        <w:t xml:space="preserve">Share the </w:t>
+      </w:r>
+      <w:r>
+        <w:rPr>
+          <w:rFonts w:ascii="Times New Roman" w:hAnsi="Times New Roman" w:cs="Times New Roman"/>
+          <w:sz w:val="24"/>
+          <w:szCs w:val="24"/>
+        </w:rPr>
+        <w:t>application item</w:t>
+      </w:r>
+      <w:r>
+        <w:rPr>
+          <w:rFonts w:ascii="Times New Roman" w:hAnsi="Times New Roman" w:cs="Times New Roman"/>
+          <w:sz w:val="24"/>
+          <w:szCs w:val="24"/>
+        </w:rPr>
+        <w:t xml:space="preserve"> with </w:t>
+      </w:r>
+      <w:r>
+        <w:rPr>
+          <w:rFonts w:ascii="Times New Roman" w:hAnsi="Times New Roman" w:cs="Times New Roman"/>
+          <w:sz w:val="24"/>
+          <w:szCs w:val="24"/>
+        </w:rPr>
+        <w:t>your Organization</w:t>
+      </w:r>
+      <w:r>
+        <w:rPr>
+          <w:rFonts w:ascii="Times New Roman" w:hAnsi="Times New Roman" w:cs="Times New Roman"/>
+          <w:sz w:val="24"/>
+          <w:szCs w:val="24"/>
+        </w:rPr>
+        <w:t xml:space="preserve"> or a defined ERM group</w:t>
       </w:r>
     </w:p>
     <w:p>
@@ -6897,7 +6935,7 @@
           <w:sz w:val="24"/>
           <w:szCs w:val="24"/>
         </w:rPr>
-        <w:t>Open item details</w:t>
+        <w:t>On</w:t>
       </w:r>
       <w:r>
         <w:rPr>
@@ -6905,7 +6943,23 @@
           <w:sz w:val="24"/>
           <w:szCs w:val="24"/>
         </w:rPr>
-        <w:t>.</w:t>
+        <w:t xml:space="preserve"> Settings </w:t>
+      </w:r>
+      <w:r>
+        <w:rPr>
+          <w:rFonts w:ascii="Times New Roman" w:hAnsi="Times New Roman" w:cs="Times New Roman"/>
+          <w:sz w:val="24"/>
+          <w:szCs w:val="24"/>
+        </w:rPr>
+        <w:t xml:space="preserve">tab </w:t>
+      </w:r>
+      <w:r>
+        <w:rPr>
+          <w:rFonts w:ascii="Times New Roman" w:hAnsi="Times New Roman" w:cs="Times New Roman"/>
+          <w:sz w:val="24"/>
+          <w:szCs w:val="24"/>
+        </w:rPr>
+        <w:t>go to Web Mapping Application section</w:t>
       </w:r>
     </w:p>
     <w:p>
@@ -6927,256 +6981,126 @@
           <w:sz w:val="24"/>
           <w:szCs w:val="24"/>
         </w:rPr>
-        <w:t xml:space="preserve">Share the </w:t>
-      </w:r>
-      <w:r>
+        <w:t>Set Purpose = Ready to Use</w:t>
+      </w:r>
+    </w:p>
+    <w:p>
+      <w:pPr>
+        <w:pStyle w:val="NoSpacing"/>
+        <w:numPr>
+          <w:ilvl w:val="0"/>
+          <w:numId w:val="23"/>
+        </w:numPr>
         <w:rPr>
           <w:rFonts w:ascii="Times New Roman" w:hAnsi="Times New Roman" w:cs="Times New Roman"/>
           <w:sz w:val="24"/>
           <w:szCs w:val="24"/>
         </w:rPr>
-        <w:t>application item</w:t>
-      </w:r>
+      </w:pPr>
       <w:r>
         <w:rPr>
           <w:rFonts w:ascii="Times New Roman" w:hAnsi="Times New Roman" w:cs="Times New Roman"/>
           <w:sz w:val="24"/>
           <w:szCs w:val="24"/>
         </w:rPr>
-        <w:t xml:space="preserve"> with </w:t>
-      </w:r>
-      <w:r>
+        <w:t>Set API = JavaScript</w:t>
+      </w:r>
+    </w:p>
+    <w:p>
+      <w:pPr>
+        <w:pStyle w:val="NoSpacing"/>
+        <w:numPr>
+          <w:ilvl w:val="0"/>
+          <w:numId w:val="23"/>
+        </w:numPr>
         <w:rPr>
           <w:rFonts w:ascii="Times New Roman" w:hAnsi="Times New Roman" w:cs="Times New Roman"/>
           <w:sz w:val="24"/>
           <w:szCs w:val="24"/>
         </w:rPr>
-        <w:t xml:space="preserve">your </w:t>
-      </w:r>
-      <w:proofErr w:type="gramStart"/>
+      </w:pPr>
       <w:r>
         <w:rPr>
           <w:rFonts w:ascii="Times New Roman" w:hAnsi="Times New Roman" w:cs="Times New Roman"/>
           <w:sz w:val="24"/>
           <w:szCs w:val="24"/>
         </w:rPr>
-        <w:t>Organization</w:t>
-      </w:r>
-      <w:proofErr w:type="gramEnd"/>
-      <w:r>
+        <w:t>Click Register App</w:t>
+      </w:r>
+    </w:p>
+    <w:p>
+      <w:pPr>
+        <w:pStyle w:val="NoSpacing"/>
+        <w:numPr>
+          <w:ilvl w:val="0"/>
+          <w:numId w:val="23"/>
+        </w:numPr>
         <w:rPr>
           <w:rFonts w:ascii="Times New Roman" w:hAnsi="Times New Roman" w:cs="Times New Roman"/>
           <w:sz w:val="24"/>
           <w:szCs w:val="24"/>
         </w:rPr>
-        <w:t xml:space="preserve"> or a defined ERM group</w:t>
-      </w:r>
-    </w:p>
-    <w:p>
-      <w:pPr>
-        <w:pStyle w:val="NoSpacing"/>
-        <w:numPr>
-          <w:ilvl w:val="0"/>
-          <w:numId w:val="23"/>
-        </w:numPr>
+      </w:pPr>
+      <w:r>
         <w:rPr>
           <w:rFonts w:ascii="Times New Roman" w:hAnsi="Times New Roman" w:cs="Times New Roman"/>
           <w:sz w:val="24"/>
           <w:szCs w:val="24"/>
         </w:rPr>
-      </w:pPr>
+        <w:t xml:space="preserve">Add redirect URLs for your app with https and </w:t>
+      </w:r>
       <w:r>
         <w:rPr>
           <w:rFonts w:ascii="Times New Roman" w:hAnsi="Times New Roman" w:cs="Times New Roman"/>
           <w:sz w:val="24"/>
           <w:szCs w:val="24"/>
         </w:rPr>
-        <w:t>On</w:t>
-      </w:r>
-      <w:r>
+        <w:t>http.</w:t>
+      </w:r>
+    </w:p>
+    <w:p>
+      <w:pPr>
+        <w:pStyle w:val="NoSpacing"/>
+        <w:numPr>
+          <w:ilvl w:val="1"/>
+          <w:numId w:val="23"/>
+        </w:numPr>
         <w:rPr>
           <w:rFonts w:ascii="Times New Roman" w:hAnsi="Times New Roman" w:cs="Times New Roman"/>
           <w:sz w:val="24"/>
           <w:szCs w:val="24"/>
         </w:rPr>
-        <w:t xml:space="preserve"> Settings </w:t>
-      </w:r>
+      </w:pPr>
       <w:r>
         <w:rPr>
           <w:rFonts w:ascii="Times New Roman" w:hAnsi="Times New Roman" w:cs="Times New Roman"/>
           <w:sz w:val="24"/>
           <w:szCs w:val="24"/>
         </w:rPr>
-        <w:t xml:space="preserve">tab </w:t>
-      </w:r>
-      <w:r>
+        <w:t>https://&lt;your URL or machine name&gt;/routeplanner</w:t>
+      </w:r>
+    </w:p>
+    <w:p>
+      <w:pPr>
+        <w:pStyle w:val="NoSpacing"/>
+        <w:numPr>
+          <w:ilvl w:val="1"/>
+          <w:numId w:val="23"/>
+        </w:numPr>
         <w:rPr>
           <w:rFonts w:ascii="Times New Roman" w:hAnsi="Times New Roman" w:cs="Times New Roman"/>
           <w:sz w:val="24"/>
           <w:szCs w:val="24"/>
         </w:rPr>
-        <w:t>go to Web Mapping Application section</w:t>
-      </w:r>
-    </w:p>
-    <w:p>
-      <w:pPr>
-        <w:pStyle w:val="NoSpacing"/>
-        <w:numPr>
-          <w:ilvl w:val="0"/>
-          <w:numId w:val="23"/>
-        </w:numPr>
+      </w:pPr>
+      <w:r>
         <w:rPr>
           <w:rFonts w:ascii="Times New Roman" w:hAnsi="Times New Roman" w:cs="Times New Roman"/>
           <w:sz w:val="24"/>
           <w:szCs w:val="24"/>
         </w:rPr>
-      </w:pPr>
-      <w:r>
-        <w:rPr>
-          <w:rFonts w:ascii="Times New Roman" w:hAnsi="Times New Roman" w:cs="Times New Roman"/>
-          <w:sz w:val="24"/>
-          <w:szCs w:val="24"/>
-        </w:rPr>
-        <w:t>Set Purpose = Ready to Use</w:t>
-      </w:r>
-    </w:p>
-    <w:p>
-      <w:pPr>
-        <w:pStyle w:val="NoSpacing"/>
-        <w:numPr>
-          <w:ilvl w:val="0"/>
-          <w:numId w:val="23"/>
-        </w:numPr>
-        <w:rPr>
-          <w:rFonts w:ascii="Times New Roman" w:hAnsi="Times New Roman" w:cs="Times New Roman"/>
-          <w:sz w:val="24"/>
-          <w:szCs w:val="24"/>
-        </w:rPr>
-      </w:pPr>
-      <w:r>
-        <w:rPr>
-          <w:rFonts w:ascii="Times New Roman" w:hAnsi="Times New Roman" w:cs="Times New Roman"/>
-          <w:sz w:val="24"/>
-          <w:szCs w:val="24"/>
-        </w:rPr>
-        <w:t>Set API = JavaScript</w:t>
-      </w:r>
-    </w:p>
-    <w:p>
-      <w:pPr>
-        <w:pStyle w:val="NoSpacing"/>
-        <w:numPr>
-          <w:ilvl w:val="0"/>
-          <w:numId w:val="23"/>
-        </w:numPr>
-        <w:rPr>
-          <w:rFonts w:ascii="Times New Roman" w:hAnsi="Times New Roman" w:cs="Times New Roman"/>
-          <w:sz w:val="24"/>
-          <w:szCs w:val="24"/>
-        </w:rPr>
-      </w:pPr>
-      <w:r>
-        <w:rPr>
-          <w:rFonts w:ascii="Times New Roman" w:hAnsi="Times New Roman" w:cs="Times New Roman"/>
-          <w:sz w:val="24"/>
-          <w:szCs w:val="24"/>
-        </w:rPr>
-        <w:t>Click Register App</w:t>
-      </w:r>
-    </w:p>
-    <w:p>
-      <w:pPr>
-        <w:pStyle w:val="NoSpacing"/>
-        <w:numPr>
-          <w:ilvl w:val="0"/>
-          <w:numId w:val="23"/>
-        </w:numPr>
-        <w:rPr>
-          <w:rFonts w:ascii="Times New Roman" w:hAnsi="Times New Roman" w:cs="Times New Roman"/>
-          <w:sz w:val="24"/>
-          <w:szCs w:val="24"/>
-        </w:rPr>
-      </w:pPr>
-      <w:r>
-        <w:rPr>
-          <w:rFonts w:ascii="Times New Roman" w:hAnsi="Times New Roman" w:cs="Times New Roman"/>
-          <w:sz w:val="24"/>
-          <w:szCs w:val="24"/>
-        </w:rPr>
-        <w:t xml:space="preserve">Add redirect URLs for your app with https and </w:t>
-      </w:r>
-      <w:r>
-        <w:rPr>
-          <w:rFonts w:ascii="Times New Roman" w:hAnsi="Times New Roman" w:cs="Times New Roman"/>
-          <w:sz w:val="24"/>
-          <w:szCs w:val="24"/>
-        </w:rPr>
-        <w:t>http.</w:t>
-      </w:r>
-    </w:p>
-    <w:p>
-      <w:pPr>
-        <w:pStyle w:val="NoSpacing"/>
-        <w:numPr>
-          <w:ilvl w:val="1"/>
-          <w:numId w:val="23"/>
-        </w:numPr>
-        <w:rPr>
-          <w:rFonts w:ascii="Times New Roman" w:hAnsi="Times New Roman" w:cs="Times New Roman"/>
-          <w:sz w:val="24"/>
-          <w:szCs w:val="24"/>
-        </w:rPr>
-      </w:pPr>
-      <w:r>
-        <w:rPr>
-          <w:rFonts w:ascii="Times New Roman" w:hAnsi="Times New Roman" w:cs="Times New Roman"/>
-          <w:sz w:val="24"/>
-          <w:szCs w:val="24"/>
-        </w:rPr>
-        <w:t>https://&lt;your URL or machine name&gt;/</w:t>
-      </w:r>
-      <w:proofErr w:type="spellStart"/>
-      <w:r>
-        <w:rPr>
-          <w:rFonts w:ascii="Times New Roman" w:hAnsi="Times New Roman" w:cs="Times New Roman"/>
-          <w:sz w:val="24"/>
-          <w:szCs w:val="24"/>
-        </w:rPr>
-        <w:t>routeplanner</w:t>
-      </w:r>
-      <w:proofErr w:type="spellEnd"/>
-    </w:p>
-    <w:p>
-      <w:pPr>
-        <w:pStyle w:val="NoSpacing"/>
-        <w:numPr>
-          <w:ilvl w:val="1"/>
-          <w:numId w:val="23"/>
-        </w:numPr>
-        <w:rPr>
-          <w:rFonts w:ascii="Times New Roman" w:hAnsi="Times New Roman" w:cs="Times New Roman"/>
-          <w:sz w:val="24"/>
-          <w:szCs w:val="24"/>
-        </w:rPr>
-      </w:pPr>
-      <w:r>
-        <w:rPr>
-          <w:rFonts w:ascii="Times New Roman" w:hAnsi="Times New Roman" w:cs="Times New Roman"/>
-          <w:sz w:val="24"/>
-          <w:szCs w:val="24"/>
-        </w:rPr>
-        <w:t>http://&lt;your URL or machine name&gt;/</w:t>
-      </w:r>
-      <w:proofErr w:type="spellStart"/>
-      <w:r>
-        <w:rPr>
-          <w:rFonts w:ascii="Times New Roman" w:hAnsi="Times New Roman" w:cs="Times New Roman"/>
-          <w:sz w:val="24"/>
-          <w:szCs w:val="24"/>
-        </w:rPr>
-        <w:t>routeplanner</w:t>
-      </w:r>
-      <w:proofErr w:type="spellEnd"/>
+        <w:t>http://&lt;your URL or machine name&gt;/routeplanner</w:t>
+      </w:r>
     </w:p>
     <w:p>
       <w:pPr>
@@ -7468,25 +7392,7 @@
           <w:sz w:val="24"/>
           <w:szCs w:val="24"/>
         </w:rPr>
-        <w:t xml:space="preserve">From the </w:t>
-      </w:r>
-      <w:proofErr w:type="spellStart"/>
-      <w:r>
-        <w:rPr>
-          <w:rFonts w:ascii="Times New Roman" w:hAnsi="Times New Roman" w:cs="Times New Roman"/>
-          <w:sz w:val="24"/>
-          <w:szCs w:val="24"/>
-        </w:rPr>
-        <w:t>ERM_Utilities</w:t>
-      </w:r>
-      <w:proofErr w:type="spellEnd"/>
-      <w:r>
-        <w:rPr>
-          <w:rFonts w:ascii="Times New Roman" w:hAnsi="Times New Roman" w:cs="Times New Roman"/>
-          <w:sz w:val="24"/>
-          <w:szCs w:val="24"/>
-        </w:rPr>
-        <w:t xml:space="preserve"> python toolbox, open the Create Groups tool.</w:t>
+        <w:t>From the ERM_Utilities python toolbox, open the Create Groups tool.</w:t>
       </w:r>
     </w:p>
     <w:p>
@@ -8021,15 +7927,7 @@
         <w:pStyle w:val="EsriProposalBodyText"/>
       </w:pPr>
       <w:r>
-        <w:t xml:space="preserve">The Sample data included in the </w:t>
-      </w:r>
-      <w:proofErr w:type="spellStart"/>
-      <w:r>
-        <w:t>services_Sample</w:t>
-      </w:r>
-      <w:proofErr w:type="spellEnd"/>
-      <w:r>
-        <w:t xml:space="preserve"> directory </w:t>
+        <w:t xml:space="preserve">The Sample data included in the services_Sample directory </w:t>
       </w:r>
       <w:r>
         <w:t>is</w:t>
@@ -8200,34 +8098,22 @@
         </w:rPr>
         <w:t xml:space="preserve">pen the </w:t>
       </w:r>
-      <w:proofErr w:type="spellStart"/>
       <w:r>
         <w:rPr>
           <w:rFonts w:cs="Times New Roman"/>
           <w:i/>
           <w:iCs/>
         </w:rPr>
-        <w:t>ERM_</w:t>
-      </w:r>
-      <w:proofErr w:type="gramStart"/>
+        <w:t>ERM_services</w:t>
+      </w:r>
       <w:r>
         <w:rPr>
           <w:rFonts w:cs="Times New Roman"/>
           <w:i/>
           <w:iCs/>
         </w:rPr>
-        <w:t>services</w:t>
-      </w:r>
-      <w:r>
-        <w:rPr>
-          <w:rFonts w:cs="Times New Roman"/>
-          <w:i/>
-          <w:iCs/>
-        </w:rPr>
         <w:t>.aprx</w:t>
       </w:r>
-      <w:proofErr w:type="spellEnd"/>
-      <w:proofErr w:type="gramEnd"/>
       <w:r>
         <w:rPr>
           <w:rFonts w:cs="Times New Roman"/>
@@ -8281,21 +8167,7 @@
         <w:rPr>
           <w:rFonts w:cs="Times New Roman"/>
         </w:rPr>
-        <w:t xml:space="preserve"> If links are broken, point to the layers in the </w:t>
-      </w:r>
-      <w:proofErr w:type="spellStart"/>
-      <w:r>
-        <w:rPr>
-          <w:rFonts w:cs="Times New Roman"/>
-        </w:rPr>
-        <w:t>fgdbs</w:t>
-      </w:r>
-      <w:proofErr w:type="spellEnd"/>
-      <w:r>
-        <w:rPr>
-          <w:rFonts w:cs="Times New Roman"/>
-        </w:rPr>
-        <w:t xml:space="preserve"> </w:t>
+        <w:t xml:space="preserve"> If links are broken, point to the layers in the fgdbs </w:t>
       </w:r>
       <w:r>
         <w:rPr>
@@ -8316,14 +8188,12 @@
           <w:rFonts w:cs="Times New Roman"/>
         </w:rPr>
       </w:pPr>
-      <w:proofErr w:type="spellStart"/>
       <w:r>
         <w:rPr>
           <w:rFonts w:cs="Times New Roman"/>
         </w:rPr>
         <w:t>ERM_Plan_Defaults</w:t>
       </w:r>
-      <w:proofErr w:type="spellEnd"/>
     </w:p>
     <w:p>
       <w:pPr>
@@ -8337,14 +8207,12 @@
           <w:rFonts w:cs="Times New Roman"/>
         </w:rPr>
       </w:pPr>
-      <w:proofErr w:type="spellStart"/>
       <w:r>
         <w:rPr>
           <w:rFonts w:cs="Times New Roman"/>
         </w:rPr>
         <w:t>ERM_Plan_Template</w:t>
       </w:r>
-      <w:proofErr w:type="spellEnd"/>
     </w:p>
     <w:p>
       <w:pPr>
@@ -8358,14 +8226,12 @@
           <w:rFonts w:cs="Times New Roman"/>
         </w:rPr>
       </w:pPr>
-      <w:proofErr w:type="spellStart"/>
       <w:r>
         <w:rPr>
           <w:rFonts w:cs="Times New Roman"/>
         </w:rPr>
         <w:t>ERM_Registry</w:t>
       </w:r>
-      <w:proofErr w:type="spellEnd"/>
     </w:p>
     <w:p>
       <w:pPr>
@@ -8379,14 +8245,12 @@
           <w:rFonts w:cs="Times New Roman"/>
         </w:rPr>
       </w:pPr>
-      <w:proofErr w:type="spellStart"/>
       <w:r>
         <w:rPr>
           <w:rFonts w:cs="Times New Roman"/>
         </w:rPr>
         <w:t>MDM_Locations</w:t>
       </w:r>
-      <w:proofErr w:type="spellEnd"/>
     </w:p>
     <w:p>
       <w:pPr>
@@ -8400,14 +8264,12 @@
           <w:rFonts w:cs="Times New Roman"/>
         </w:rPr>
       </w:pPr>
-      <w:proofErr w:type="spellStart"/>
       <w:r>
         <w:rPr>
           <w:rFonts w:cs="Times New Roman"/>
         </w:rPr>
         <w:t>GPS_Template</w:t>
       </w:r>
-      <w:proofErr w:type="spellEnd"/>
     </w:p>
     <w:p>
       <w:pPr>
@@ -8601,12 +8463,10 @@
         <w:pStyle w:val="EsriHeading3"/>
       </w:pPr>
       <w:bookmarkStart w:id="11" w:name="_Toc170722909"/>
-      <w:proofErr w:type="spellStart"/>
       <w:r>
         <w:t>ERM_Plan_Defaults</w:t>
       </w:r>
       <w:bookmarkEnd w:id="11"/>
-      <w:proofErr w:type="spellEnd"/>
     </w:p>
     <w:p>
       <w:pPr>
@@ -8636,23 +8496,7 @@
           <w:rFonts w:cs="Times New Roman"/>
           <w:szCs w:val="24"/>
         </w:rPr>
-        <w:t xml:space="preserve">layers in the </w:t>
-      </w:r>
-      <w:proofErr w:type="spellStart"/>
-      <w:r>
-        <w:rPr>
-          <w:rFonts w:cs="Times New Roman"/>
-          <w:szCs w:val="24"/>
-        </w:rPr>
-        <w:t>ERM_Plan_Defaults</w:t>
-      </w:r>
-      <w:proofErr w:type="spellEnd"/>
-      <w:r>
-        <w:rPr>
-          <w:rFonts w:cs="Times New Roman"/>
-          <w:szCs w:val="24"/>
-        </w:rPr>
-        <w:t xml:space="preserve"> map </w:t>
+        <w:t xml:space="preserve">layers in the ERM_Plan_Defaults map </w:t>
       </w:r>
       <w:r>
         <w:rPr>
@@ -8710,31 +8554,13 @@
           <w:szCs w:val="24"/>
         </w:rPr>
       </w:pPr>
-      <w:proofErr w:type="spellStart"/>
-      <w:r>
-        <w:rPr>
-          <w:rFonts w:cs="Times New Roman"/>
-          <w:szCs w:val="24"/>
-        </w:rPr>
-        <w:t>GeoOrderTemplate</w:t>
-      </w:r>
-      <w:proofErr w:type="spellEnd"/>
-      <w:r>
-        <w:rPr>
-          <w:rFonts w:cs="Times New Roman"/>
-          <w:szCs w:val="24"/>
-        </w:rPr>
-        <w:t xml:space="preserve"> – stores order locations if using the Esri BSI to read from </w:t>
-      </w:r>
-      <w:proofErr w:type="spellStart"/>
-      <w:r>
-        <w:rPr>
-          <w:rFonts w:cs="Times New Roman"/>
-          <w:szCs w:val="24"/>
-        </w:rPr>
-        <w:t>ERM_Plan_Defaults</w:t>
-      </w:r>
-      <w:proofErr w:type="spellEnd"/>
+      <w:r>
+        <w:rPr>
+          <w:rFonts w:cs="Times New Roman"/>
+          <w:szCs w:val="24"/>
+        </w:rPr>
+        <w:t>GeoOrderTemplate – stores order locations if using the Esri BSI to read from ERM_Plan_Defaults</w:t>
+      </w:r>
       <w:r>
         <w:rPr>
           <w:rFonts w:cs="Times New Roman"/>
@@ -8756,22 +8582,13 @@
           <w:szCs w:val="24"/>
         </w:rPr>
       </w:pPr>
-      <w:proofErr w:type="spellStart"/>
       <w:r>
         <w:rPr>
           <w:rFonts w:cs="Times New Roman"/>
           <w:szCs w:val="24"/>
         </w:rPr>
         <w:lastRenderedPageBreak/>
-        <w:t>PointBarrierLibrary</w:t>
-      </w:r>
-      <w:proofErr w:type="spellEnd"/>
-      <w:r>
-        <w:rPr>
-          <w:rFonts w:cs="Times New Roman"/>
-          <w:szCs w:val="24"/>
-        </w:rPr>
-        <w:t xml:space="preserve"> – add point features that act as a barrier (optional).</w:t>
+        <w:t>PointBarrierLibrary – add point features that act as a barrier (optional).</w:t>
       </w:r>
     </w:p>
     <w:p>
@@ -8787,21 +8604,12 @@
           <w:szCs w:val="24"/>
         </w:rPr>
       </w:pPr>
-      <w:proofErr w:type="spellStart"/>
-      <w:r>
-        <w:rPr>
-          <w:rFonts w:cs="Times New Roman"/>
-          <w:szCs w:val="24"/>
-        </w:rPr>
-        <w:t>DepotTemplate</w:t>
-      </w:r>
-      <w:proofErr w:type="spellEnd"/>
-      <w:r>
-        <w:rPr>
-          <w:rFonts w:cs="Times New Roman"/>
-          <w:szCs w:val="24"/>
-        </w:rPr>
-        <w:t xml:space="preserve"> </w:t>
+      <w:r>
+        <w:rPr>
+          <w:rFonts w:cs="Times New Roman"/>
+          <w:szCs w:val="24"/>
+        </w:rPr>
+        <w:t xml:space="preserve">DepotTemplate </w:t>
       </w:r>
       <w:r>
         <w:rPr>
@@ -8838,7 +8646,6 @@
           <w:szCs w:val="24"/>
         </w:rPr>
       </w:pPr>
-      <w:proofErr w:type="spellStart"/>
       <w:r>
         <w:rPr>
           <w:rFonts w:cs="Times New Roman"/>
@@ -8846,7 +8653,6 @@
         </w:rPr>
         <w:t>LineBarrierLibrary</w:t>
       </w:r>
-      <w:proofErr w:type="spellEnd"/>
       <w:r>
         <w:rPr>
           <w:rFonts w:cs="Times New Roman"/>
@@ -8875,7 +8681,6 @@
           <w:szCs w:val="24"/>
         </w:rPr>
       </w:pPr>
-      <w:proofErr w:type="spellStart"/>
       <w:r>
         <w:rPr>
           <w:rFonts w:cs="Times New Roman"/>
@@ -8897,7 +8702,6 @@
         </w:rPr>
         <w:t>BarrierLibrary</w:t>
       </w:r>
-      <w:proofErr w:type="spellEnd"/>
       <w:r>
         <w:rPr>
           <w:rFonts w:cs="Times New Roman"/>
@@ -8926,7 +8730,6 @@
           <w:szCs w:val="24"/>
         </w:rPr>
       </w:pPr>
-      <w:proofErr w:type="spellStart"/>
       <w:r>
         <w:rPr>
           <w:rFonts w:cs="Times New Roman"/>
@@ -8934,7 +8737,6 @@
         </w:rPr>
         <w:t>ZoneTemplate</w:t>
       </w:r>
-      <w:proofErr w:type="spellEnd"/>
       <w:r>
         <w:rPr>
           <w:rFonts w:cs="Times New Roman"/>
@@ -8968,23 +8770,7 @@
           <w:rFonts w:cs="Times New Roman"/>
           <w:szCs w:val="24"/>
         </w:rPr>
-        <w:t xml:space="preserve">Zones are assigned to Routes here by filling in the </w:t>
-      </w:r>
-      <w:proofErr w:type="spellStart"/>
-      <w:r>
-        <w:rPr>
-          <w:rFonts w:cs="Times New Roman"/>
-          <w:szCs w:val="24"/>
-        </w:rPr>
-        <w:t>RouteName</w:t>
-      </w:r>
-      <w:proofErr w:type="spellEnd"/>
-      <w:r>
-        <w:rPr>
-          <w:rFonts w:cs="Times New Roman"/>
-          <w:szCs w:val="24"/>
-        </w:rPr>
-        <w:t xml:space="preserve"> attribute. Routes are unable to be assigned within Route Planner.</w:t>
+        <w:t>Zones are assigned to Routes here by filling in the RouteName attribute. Routes are unable to be assigned within Route Planner.</w:t>
       </w:r>
     </w:p>
     <w:p>
@@ -9000,21 +8786,12 @@
           <w:szCs w:val="24"/>
         </w:rPr>
       </w:pPr>
-      <w:proofErr w:type="spellStart"/>
-      <w:r>
-        <w:rPr>
-          <w:rFonts w:cs="Times New Roman"/>
-          <w:szCs w:val="24"/>
-        </w:rPr>
-        <w:t>BreakTemplate</w:t>
-      </w:r>
-      <w:proofErr w:type="spellEnd"/>
-      <w:r>
-        <w:rPr>
-          <w:rFonts w:cs="Times New Roman"/>
-          <w:szCs w:val="24"/>
-        </w:rPr>
-        <w:t xml:space="preserve"> table</w:t>
+      <w:r>
+        <w:rPr>
+          <w:rFonts w:cs="Times New Roman"/>
+          <w:szCs w:val="24"/>
+        </w:rPr>
+        <w:t>BreakTemplate table</w:t>
       </w:r>
       <w:r>
         <w:rPr>
@@ -9044,31 +8821,13 @@
           <w:szCs w:val="24"/>
         </w:rPr>
       </w:pPr>
-      <w:proofErr w:type="spellStart"/>
-      <w:r>
-        <w:rPr>
-          <w:rFonts w:cs="Times New Roman"/>
-          <w:szCs w:val="24"/>
-        </w:rPr>
-        <w:t>CollectionTemplate</w:t>
-      </w:r>
-      <w:proofErr w:type="spellEnd"/>
-      <w:r>
-        <w:rPr>
-          <w:rFonts w:cs="Times New Roman"/>
-          <w:szCs w:val="24"/>
-        </w:rPr>
-        <w:t xml:space="preserve"> table – stores information on collections if using the Esri BSI to read from </w:t>
-      </w:r>
-      <w:proofErr w:type="spellStart"/>
-      <w:r>
-        <w:rPr>
-          <w:rFonts w:cs="Times New Roman"/>
-          <w:szCs w:val="24"/>
-        </w:rPr>
-        <w:t>ERM_Plan_Defaults</w:t>
-      </w:r>
-      <w:proofErr w:type="spellEnd"/>
+      <w:r>
+        <w:rPr>
+          <w:rFonts w:cs="Times New Roman"/>
+          <w:szCs w:val="24"/>
+        </w:rPr>
+        <w:t>CollectionTemplate table – stores information on collections if using the Esri BSI to read from ERM_Plan_Defaults</w:t>
+      </w:r>
       <w:r>
         <w:rPr>
           <w:rFonts w:cs="Times New Roman"/>
@@ -9090,21 +8849,12 @@
           <w:szCs w:val="24"/>
         </w:rPr>
       </w:pPr>
-      <w:proofErr w:type="spellStart"/>
-      <w:r>
-        <w:rPr>
-          <w:rFonts w:cs="Times New Roman"/>
-          <w:szCs w:val="24"/>
-        </w:rPr>
-        <w:t>DispatchLocation</w:t>
-      </w:r>
-      <w:proofErr w:type="spellEnd"/>
-      <w:r>
-        <w:rPr>
-          <w:rFonts w:cs="Times New Roman"/>
-          <w:szCs w:val="24"/>
-        </w:rPr>
-        <w:t xml:space="preserve"> table</w:t>
+      <w:r>
+        <w:rPr>
+          <w:rFonts w:cs="Times New Roman"/>
+          <w:szCs w:val="24"/>
+        </w:rPr>
+        <w:t>DispatchLocation table</w:t>
       </w:r>
       <w:r>
         <w:rPr>
@@ -9208,21 +8958,12 @@
           <w:szCs w:val="24"/>
         </w:rPr>
       </w:pPr>
-      <w:proofErr w:type="spellStart"/>
-      <w:r>
-        <w:rPr>
-          <w:rFonts w:cs="Times New Roman"/>
-          <w:szCs w:val="24"/>
-        </w:rPr>
-        <w:t>RouteTemplate</w:t>
-      </w:r>
-      <w:proofErr w:type="spellEnd"/>
-      <w:r>
-        <w:rPr>
-          <w:rFonts w:cs="Times New Roman"/>
-          <w:szCs w:val="24"/>
-        </w:rPr>
-        <w:t xml:space="preserve"> table</w:t>
+      <w:r>
+        <w:rPr>
+          <w:rFonts w:cs="Times New Roman"/>
+          <w:szCs w:val="24"/>
+        </w:rPr>
+        <w:t>RouteTemplate table</w:t>
       </w:r>
       <w:r>
         <w:rPr>
@@ -9237,6 +8978,13 @@
           <w:szCs w:val="24"/>
         </w:rPr>
         <w:t>.</w:t>
+      </w:r>
+      <w:r>
+        <w:rPr>
+          <w:rFonts w:cs="Times New Roman"/>
+          <w:szCs w:val="24"/>
+        </w:rPr>
+        <w:t xml:space="preserve"> If Routes have multiple specialties they should be separated by a space.</w:t>
       </w:r>
     </w:p>
     <w:p>
@@ -9252,21 +9000,12 @@
           <w:szCs w:val="24"/>
         </w:rPr>
       </w:pPr>
-      <w:proofErr w:type="spellStart"/>
-      <w:r>
-        <w:rPr>
-          <w:rFonts w:cs="Times New Roman"/>
-          <w:szCs w:val="24"/>
-        </w:rPr>
-        <w:t>SpecialtyNameTemplate</w:t>
-      </w:r>
-      <w:proofErr w:type="spellEnd"/>
-      <w:r>
-        <w:rPr>
-          <w:rFonts w:cs="Times New Roman"/>
-          <w:szCs w:val="24"/>
-        </w:rPr>
-        <w:t xml:space="preserve"> table </w:t>
+      <w:r>
+        <w:rPr>
+          <w:rFonts w:cs="Times New Roman"/>
+          <w:szCs w:val="24"/>
+        </w:rPr>
+        <w:t xml:space="preserve">SpecialtyNameTemplate table </w:t>
       </w:r>
       <w:r>
         <w:rPr>
@@ -9295,6 +9034,13 @@
           <w:szCs w:val="24"/>
         </w:rPr>
         <w:t xml:space="preserve"> (optional).</w:t>
+      </w:r>
+      <w:r>
+        <w:rPr>
+          <w:rFonts w:cs="Times New Roman"/>
+          <w:szCs w:val="24"/>
+        </w:rPr>
+        <w:t xml:space="preserve"> Note that VRP does not support Specialty names with spaces.</w:t>
       </w:r>
     </w:p>
     <w:p>
@@ -9310,31 +9056,13 @@
           <w:szCs w:val="24"/>
         </w:rPr>
       </w:pPr>
-      <w:proofErr w:type="spellStart"/>
-      <w:r>
-        <w:rPr>
-          <w:rFonts w:cs="Times New Roman"/>
-          <w:szCs w:val="24"/>
-        </w:rPr>
-        <w:t>OrderPairTeamplate</w:t>
-      </w:r>
-      <w:proofErr w:type="spellEnd"/>
-      <w:r>
-        <w:rPr>
-          <w:rFonts w:cs="Times New Roman"/>
-          <w:szCs w:val="24"/>
-        </w:rPr>
-        <w:t xml:space="preserve"> table – holds order pairs, if using order pairs and using the Esri BSI to read from </w:t>
-      </w:r>
-      <w:proofErr w:type="spellStart"/>
-      <w:r>
-        <w:rPr>
-          <w:rFonts w:cs="Times New Roman"/>
-          <w:szCs w:val="24"/>
-        </w:rPr>
-        <w:t>ERM_Plan_Defaults</w:t>
-      </w:r>
-      <w:proofErr w:type="spellEnd"/>
+      <w:r>
+        <w:rPr>
+          <w:rFonts w:cs="Times New Roman"/>
+          <w:szCs w:val="24"/>
+        </w:rPr>
+        <w:t>OrderPairTeamplate table – holds order pairs, if using order pairs and using the Esri BSI to read from ERM_Plan_Defaults</w:t>
+      </w:r>
       <w:r>
         <w:rPr>
           <w:rFonts w:cs="Times New Roman"/>
@@ -9348,47 +9076,26 @@
         <w:pStyle w:val="EsriHeading3"/>
       </w:pPr>
       <w:bookmarkStart w:id="12" w:name="_Toc170722910"/>
-      <w:proofErr w:type="spellStart"/>
       <w:r>
         <w:t>ERM_Plan_Template</w:t>
       </w:r>
       <w:bookmarkEnd w:id="12"/>
-      <w:proofErr w:type="spellEnd"/>
-    </w:p>
-    <w:p>
-      <w:pPr>
-        <w:pStyle w:val="EsriProposalBodyText"/>
-        <w:rPr>
-          <w:szCs w:val="24"/>
-        </w:rPr>
-      </w:pPr>
-      <w:proofErr w:type="spellStart"/>
-      <w:r>
-        <w:t>ERM_Plan_Template</w:t>
-      </w:r>
-      <w:proofErr w:type="spellEnd"/>
-      <w:r>
-        <w:t xml:space="preserve"> service is used to create the feature service for a plan. </w:t>
-      </w:r>
-      <w:r>
-        <w:rPr>
-          <w:szCs w:val="24"/>
-        </w:rPr>
-        <w:t xml:space="preserve">It is recommended to not adjust the </w:t>
-      </w:r>
-      <w:proofErr w:type="spellStart"/>
-      <w:r>
-        <w:rPr>
-          <w:szCs w:val="24"/>
-        </w:rPr>
-        <w:t>ERM_Plan_Template</w:t>
-      </w:r>
-      <w:proofErr w:type="spellEnd"/>
-      <w:r>
-        <w:rPr>
-          <w:szCs w:val="24"/>
-        </w:rPr>
-        <w:t xml:space="preserve"> map and to use a T</w:t>
+    </w:p>
+    <w:p>
+      <w:pPr>
+        <w:pStyle w:val="EsriProposalBodyText"/>
+        <w:rPr>
+          <w:szCs w:val="24"/>
+        </w:rPr>
+      </w:pPr>
+      <w:r>
+        <w:t xml:space="preserve">ERM_Plan_Template service is used to create the feature service for a plan. </w:t>
+      </w:r>
+      <w:r>
+        <w:rPr>
+          <w:szCs w:val="24"/>
+        </w:rPr>
+        <w:t>It is recommended to not adjust the ERM_Plan_Template map and to use a T</w:t>
       </w:r>
       <w:r>
         <w:rPr>
@@ -9459,12 +9166,10 @@
         <w:pStyle w:val="EsriHeading3"/>
       </w:pPr>
       <w:bookmarkStart w:id="13" w:name="_Toc170722911"/>
-      <w:proofErr w:type="spellStart"/>
       <w:r>
         <w:t>ERM_Registry</w:t>
       </w:r>
       <w:bookmarkEnd w:id="13"/>
-      <w:proofErr w:type="spellEnd"/>
     </w:p>
     <w:p>
       <w:pPr>
@@ -9480,14 +9185,12 @@
         </w:rPr>
         <w:t xml:space="preserve">The </w:t>
       </w:r>
-      <w:proofErr w:type="spellStart"/>
       <w:r>
         <w:rPr>
           <w:rFonts w:cs="Times New Roman"/>
         </w:rPr>
         <w:t>ERM_Registry</w:t>
       </w:r>
-      <w:proofErr w:type="spellEnd"/>
       <w:r>
         <w:rPr>
           <w:rFonts w:cs="Times New Roman"/>
@@ -9536,12 +9239,10 @@
         <w:pStyle w:val="EsriHeading3"/>
       </w:pPr>
       <w:bookmarkStart w:id="14" w:name="_Toc170722912"/>
-      <w:proofErr w:type="spellStart"/>
       <w:r>
         <w:t>MDM_Locations</w:t>
       </w:r>
       <w:bookmarkEnd w:id="14"/>
-      <w:proofErr w:type="spellEnd"/>
     </w:p>
     <w:p>
       <w:pPr>
@@ -9558,7 +9259,6 @@
         </w:rPr>
         <w:t xml:space="preserve">The </w:t>
       </w:r>
-      <w:proofErr w:type="spellStart"/>
       <w:r>
         <w:rPr>
           <w:rFonts w:cs="Times New Roman"/>
@@ -9566,7 +9266,6 @@
         </w:rPr>
         <w:t>MDM_Locations</w:t>
       </w:r>
-      <w:proofErr w:type="spellEnd"/>
       <w:r>
         <w:rPr>
           <w:rFonts w:cs="Times New Roman"/>
@@ -9682,23 +9381,21 @@
         </w:rPr>
         <w:t xml:space="preserve">Fill in attribution. Note that the </w:t>
       </w:r>
-      <w:proofErr w:type="spellStart"/>
       <w:r>
         <w:rPr>
           <w:rFonts w:eastAsia="Times New Roman" w:cs="Times New Roman"/>
           <w:color w:val="000000"/>
           <w:szCs w:val="24"/>
         </w:rPr>
-        <w:t>displocname</w:t>
-      </w:r>
-      <w:proofErr w:type="spellEnd"/>
+        <w:t xml:space="preserve">displocname value should match the </w:t>
+      </w:r>
       <w:r>
         <w:rPr>
           <w:rFonts w:eastAsia="Times New Roman" w:cs="Times New Roman"/>
           <w:color w:val="000000"/>
           <w:szCs w:val="24"/>
         </w:rPr>
-        <w:t xml:space="preserve"> value should match the </w:t>
+        <w:t>Dispatch Location</w:t>
       </w:r>
       <w:r>
         <w:rPr>
@@ -9706,7 +9403,7 @@
           <w:color w:val="000000"/>
           <w:szCs w:val="24"/>
         </w:rPr>
-        <w:t>Dispatch Location</w:t>
+        <w:t xml:space="preserve"> name to relate the location to </w:t>
       </w:r>
       <w:r>
         <w:rPr>
@@ -9714,7 +9411,7 @@
           <w:color w:val="000000"/>
           <w:szCs w:val="24"/>
         </w:rPr>
-        <w:t xml:space="preserve"> name to relate the location to </w:t>
+        <w:t>a central</w:t>
       </w:r>
       <w:r>
         <w:rPr>
@@ -9722,7 +9419,7 @@
           <w:color w:val="000000"/>
           <w:szCs w:val="24"/>
         </w:rPr>
-        <w:t>a central</w:t>
+        <w:t xml:space="preserve"> </w:t>
       </w:r>
       <w:r>
         <w:rPr>
@@ -9730,7 +9427,7 @@
           <w:color w:val="000000"/>
           <w:szCs w:val="24"/>
         </w:rPr>
-        <w:t xml:space="preserve"> </w:t>
+        <w:t>Dispatch Location</w:t>
       </w:r>
       <w:r>
         <w:rPr>
@@ -9738,14 +9435,6 @@
           <w:color w:val="000000"/>
           <w:szCs w:val="24"/>
         </w:rPr>
-        <w:t>Dispatch Location</w:t>
-      </w:r>
-      <w:r>
-        <w:rPr>
-          <w:rFonts w:eastAsia="Times New Roman" w:cs="Times New Roman"/>
-          <w:color w:val="000000"/>
-          <w:szCs w:val="24"/>
-        </w:rPr>
         <w:t>.</w:t>
       </w:r>
     </w:p>
@@ -9754,13 +9443,11 @@
         <w:pStyle w:val="EsriHeading3"/>
       </w:pPr>
       <w:bookmarkStart w:id="15" w:name="_Toc170722913"/>
-      <w:proofErr w:type="spellStart"/>
       <w:r>
         <w:lastRenderedPageBreak/>
         <w:t>GPS_Template</w:t>
       </w:r>
       <w:bookmarkEnd w:id="15"/>
-      <w:proofErr w:type="spellEnd"/>
     </w:p>
     <w:p>
       <w:pPr>
@@ -9940,23 +9627,7 @@
         <w:pStyle w:val="EsriProposalBodyText"/>
       </w:pPr>
       <w:r>
-        <w:t xml:space="preserve">In the </w:t>
-      </w:r>
-      <w:proofErr w:type="spellStart"/>
-      <w:r>
-        <w:t>ERM_Plan_Defaults</w:t>
-      </w:r>
-      <w:proofErr w:type="spellEnd"/>
-      <w:r>
-        <w:t xml:space="preserve"> map, the Travel Mode is set in the </w:t>
-      </w:r>
-      <w:proofErr w:type="spellStart"/>
-      <w:r>
-        <w:t>DispatchLocation</w:t>
-      </w:r>
-      <w:proofErr w:type="spellEnd"/>
-      <w:r>
-        <w:t xml:space="preserve"> table. The name needs to match the Travel Mode name exactly, including spaces.</w:t>
+        <w:t>In the ERM_Plan_Defaults map, the Travel Mode is set in the DispatchLocation table. The name needs to match the Travel Mode name exactly, including spaces.</w:t>
       </w:r>
     </w:p>
     <w:p>
@@ -10034,15 +9705,7 @@
         <w:pStyle w:val="EsriProposalBodyText"/>
       </w:pPr>
       <w:r>
-        <w:t xml:space="preserve">A tool is included with the </w:t>
-      </w:r>
-      <w:proofErr w:type="spellStart"/>
-      <w:r>
-        <w:t>ERM_services</w:t>
-      </w:r>
-      <w:proofErr w:type="spellEnd"/>
-      <w:r>
-        <w:t xml:space="preserve"> Pro project for publishing.</w:t>
+        <w:t>A tool is included with the ERM_services Pro project for publishing.</w:t>
       </w:r>
       <w:r>
         <w:t xml:space="preserve"> </w:t>
@@ -10103,25 +9766,7 @@
                 <w:bCs/>
                 <w:sz w:val="20"/>
               </w:rPr>
-              <w:t xml:space="preserve">These steps assume you have loaded your data into empty </w:t>
-            </w:r>
-            <w:proofErr w:type="spellStart"/>
-            <w:r>
-              <w:rPr>
-                <w:rFonts w:ascii="Arial" w:hAnsi="Arial"/>
-                <w:bCs/>
-                <w:sz w:val="20"/>
-              </w:rPr>
-              <w:t>ERM_Plan_Defaults</w:t>
-            </w:r>
-            <w:proofErr w:type="spellEnd"/>
-            <w:r>
-              <w:rPr>
-                <w:rFonts w:ascii="Arial" w:hAnsi="Arial"/>
-                <w:bCs/>
-                <w:sz w:val="20"/>
-              </w:rPr>
-              <w:t xml:space="preserve"> and publishing those services.</w:t>
+              <w:t>These steps assume you have loaded your data into empty ERM_Plan_Defaults and publishing those services.</w:t>
             </w:r>
             <w:r>
               <w:t xml:space="preserve"> </w:t>
@@ -10183,21 +9828,7 @@
         <w:rPr>
           <w:rFonts w:cs="Times New Roman"/>
         </w:rPr>
-        <w:t xml:space="preserve">Open the </w:t>
-      </w:r>
-      <w:proofErr w:type="spellStart"/>
-      <w:r>
-        <w:rPr>
-          <w:rFonts w:cs="Times New Roman"/>
-        </w:rPr>
-        <w:t>ERM_services</w:t>
-      </w:r>
-      <w:proofErr w:type="spellEnd"/>
-      <w:r>
-        <w:rPr>
-          <w:rFonts w:cs="Times New Roman"/>
-        </w:rPr>
-        <w:t xml:space="preserve"> Pro project included with release that was used to populate the data.</w:t>
+        <w:t>Open the ERM_services Pro project included with release that was used to populate the data.</w:t>
       </w:r>
     </w:p>
     <w:p>
@@ -10260,23 +9891,7 @@
           <w:rFonts w:cs="Times New Roman"/>
           <w:szCs w:val="24"/>
         </w:rPr>
-        <w:t xml:space="preserve">choose Toolboxes and open the </w:t>
-      </w:r>
-      <w:proofErr w:type="spellStart"/>
-      <w:r>
-        <w:rPr>
-          <w:rFonts w:cs="Times New Roman"/>
-          <w:szCs w:val="24"/>
-        </w:rPr>
-        <w:t>ERM_Utilities</w:t>
-      </w:r>
-      <w:proofErr w:type="spellEnd"/>
-      <w:r>
-        <w:rPr>
-          <w:rFonts w:cs="Times New Roman"/>
-          <w:szCs w:val="24"/>
-        </w:rPr>
-        <w:t xml:space="preserve"> toolbox</w:t>
+        <w:t>choose Toolboxes and open the ERM_Utilities toolbox</w:t>
       </w:r>
       <w:r>
         <w:rPr>
@@ -10371,19 +9986,11 @@
         </w:rPr>
         <w:t xml:space="preserve">the </w:t>
       </w:r>
-      <w:proofErr w:type="spellStart"/>
-      <w:r>
-        <w:rPr>
-          <w:rFonts w:cs="Times New Roman"/>
-        </w:rPr>
-        <w:t>ERM_services</w:t>
-      </w:r>
-      <w:proofErr w:type="spellEnd"/>
-      <w:r>
-        <w:rPr>
-          <w:rFonts w:cs="Times New Roman"/>
-        </w:rPr>
-        <w:t xml:space="preserve"> project </w:t>
+      <w:r>
+        <w:rPr>
+          <w:rFonts w:cs="Times New Roman"/>
+        </w:rPr>
+        <w:t xml:space="preserve">ERM_services project </w:t>
       </w:r>
       <w:r>
         <w:rPr>
@@ -10395,21 +10002,7 @@
         <w:rPr>
           <w:rFonts w:cs="Times New Roman"/>
         </w:rPr>
-        <w:t xml:space="preserve">and that data lives in </w:t>
-      </w:r>
-      <w:proofErr w:type="spellStart"/>
-      <w:r>
-        <w:rPr>
-          <w:rFonts w:cs="Times New Roman"/>
-        </w:rPr>
-        <w:t>fgdbs</w:t>
-      </w:r>
-      <w:proofErr w:type="spellEnd"/>
-      <w:r>
-        <w:rPr>
-          <w:rFonts w:cs="Times New Roman"/>
-        </w:rPr>
-        <w:t xml:space="preserve"> folder.</w:t>
+        <w:t>and that data lives in fgdbs folder.</w:t>
       </w:r>
     </w:p>
     <w:p>
@@ -10590,21 +10183,7 @@
         <w:rPr>
           <w:rFonts w:cs="Times New Roman"/>
         </w:rPr>
-        <w:t xml:space="preserve">This creates a </w:t>
-      </w:r>
-      <w:proofErr w:type="spellStart"/>
-      <w:r>
-        <w:rPr>
-          <w:rFonts w:cs="Times New Roman"/>
-        </w:rPr>
-        <w:t>sd_files_temp</w:t>
-      </w:r>
-      <w:proofErr w:type="spellEnd"/>
-      <w:r>
-        <w:rPr>
-          <w:rFonts w:cs="Times New Roman"/>
-        </w:rPr>
-        <w:t xml:space="preserve"> folder in your project directory. If you </w:t>
+        <w:t xml:space="preserve">This creates a sd_files_temp folder in your project directory. If you </w:t>
       </w:r>
       <w:r>
         <w:rPr>
@@ -10692,19 +10271,11 @@
           <w:rFonts w:cs="Times New Roman"/>
         </w:rPr>
       </w:pPr>
-      <w:proofErr w:type="spellStart"/>
-      <w:r>
-        <w:rPr>
-          <w:rFonts w:cs="Times New Roman"/>
-        </w:rPr>
-        <w:t>ERM_Plan_Defaults</w:t>
-      </w:r>
-      <w:proofErr w:type="spellEnd"/>
-      <w:r>
-        <w:rPr>
-          <w:rFonts w:cs="Times New Roman"/>
-        </w:rPr>
-        <w:t xml:space="preserve"> feature layer</w:t>
+      <w:r>
+        <w:rPr>
+          <w:rFonts w:cs="Times New Roman"/>
+        </w:rPr>
+        <w:t>ERM_Plan_Defaults feature layer</w:t>
       </w:r>
       <w:r>
         <w:rPr>
@@ -10725,19 +10296,11 @@
           <w:rFonts w:cs="Times New Roman"/>
         </w:rPr>
       </w:pPr>
-      <w:proofErr w:type="spellStart"/>
-      <w:r>
-        <w:rPr>
-          <w:rFonts w:cs="Times New Roman"/>
-        </w:rPr>
-        <w:t>ERM_Plan_Template</w:t>
-      </w:r>
-      <w:proofErr w:type="spellEnd"/>
-      <w:r>
-        <w:rPr>
-          <w:rFonts w:cs="Times New Roman"/>
-        </w:rPr>
-        <w:t xml:space="preserve"> feature layer</w:t>
+      <w:r>
+        <w:rPr>
+          <w:rFonts w:cs="Times New Roman"/>
+        </w:rPr>
+        <w:t>ERM_Plan_Template feature layer</w:t>
       </w:r>
       <w:r>
         <w:rPr>
@@ -10758,19 +10321,11 @@
           <w:rFonts w:cs="Times New Roman"/>
         </w:rPr>
       </w:pPr>
-      <w:proofErr w:type="spellStart"/>
-      <w:r>
-        <w:rPr>
-          <w:rFonts w:cs="Times New Roman"/>
-        </w:rPr>
-        <w:t>ERM_Registry</w:t>
-      </w:r>
-      <w:proofErr w:type="spellEnd"/>
-      <w:r>
-        <w:rPr>
-          <w:rFonts w:cs="Times New Roman"/>
-        </w:rPr>
-        <w:t xml:space="preserve"> table</w:t>
+      <w:r>
+        <w:rPr>
+          <w:rFonts w:cs="Times New Roman"/>
+        </w:rPr>
+        <w:t>ERM_Registry table</w:t>
       </w:r>
       <w:r>
         <w:rPr>
@@ -10791,19 +10346,11 @@
           <w:rFonts w:cs="Times New Roman"/>
         </w:rPr>
       </w:pPr>
-      <w:proofErr w:type="spellStart"/>
-      <w:r>
-        <w:rPr>
-          <w:rFonts w:cs="Times New Roman"/>
-        </w:rPr>
-        <w:t>MDM_Locations</w:t>
-      </w:r>
-      <w:proofErr w:type="spellEnd"/>
-      <w:r>
-        <w:rPr>
-          <w:rFonts w:cs="Times New Roman"/>
-        </w:rPr>
-        <w:t xml:space="preserve"> feature layer</w:t>
+      <w:r>
+        <w:rPr>
+          <w:rFonts w:cs="Times New Roman"/>
+        </w:rPr>
+        <w:t>MDM_Locations feature layer</w:t>
       </w:r>
       <w:r>
         <w:rPr>
@@ -10824,19 +10371,11 @@
           <w:rFonts w:cs="Times New Roman"/>
         </w:rPr>
       </w:pPr>
-      <w:proofErr w:type="spellStart"/>
-      <w:r>
-        <w:rPr>
-          <w:rFonts w:cs="Times New Roman"/>
-        </w:rPr>
-        <w:t>GPS_Template</w:t>
-      </w:r>
-      <w:proofErr w:type="spellEnd"/>
-      <w:r>
-        <w:rPr>
-          <w:rFonts w:cs="Times New Roman"/>
-        </w:rPr>
-        <w:t xml:space="preserve"> feature layer</w:t>
+      <w:r>
+        <w:rPr>
+          <w:rFonts w:cs="Times New Roman"/>
+        </w:rPr>
+        <w:t>GPS_Template feature layer</w:t>
       </w:r>
       <w:r>
         <w:rPr>
@@ -10901,15 +10440,7 @@
         <w:spacing w:before="0" w:after="0"/>
       </w:pPr>
       <w:r>
-        <w:t xml:space="preserve">Esri developed BSI service configured to read from </w:t>
-      </w:r>
-      <w:proofErr w:type="spellStart"/>
-      <w:r>
-        <w:t>ERM_Plan_Defaults</w:t>
-      </w:r>
-      <w:proofErr w:type="spellEnd"/>
-      <w:r>
-        <w:t xml:space="preserve"> feature service.</w:t>
+        <w:t>Esri developed BSI service configured to read from ERM_Plan_Defaults feature service.</w:t>
       </w:r>
     </w:p>
     <w:p>
@@ -11082,29 +10613,7 @@
         <w:rPr>
           <w:rFonts w:cs="Times New Roman"/>
         </w:rPr>
-        <w:t xml:space="preserve">Value = point to </w:t>
-      </w:r>
-      <w:proofErr w:type="gramStart"/>
-      <w:r>
-        <w:rPr>
-          <w:rFonts w:cs="Times New Roman"/>
-        </w:rPr>
-        <w:t>the .</w:t>
-      </w:r>
-      <w:proofErr w:type="spellStart"/>
-      <w:r>
-        <w:rPr>
-          <w:rFonts w:cs="Times New Roman"/>
-        </w:rPr>
-        <w:t>pem</w:t>
-      </w:r>
-      <w:proofErr w:type="spellEnd"/>
-      <w:proofErr w:type="gramEnd"/>
-      <w:r>
-        <w:rPr>
-          <w:rFonts w:cs="Times New Roman"/>
-        </w:rPr>
-        <w:t xml:space="preserve"> domain certificate</w:t>
+        <w:t>Value = point to the .pem domain certificate</w:t>
       </w:r>
     </w:p>
     <w:p>
@@ -11350,25 +10859,7 @@
                 <w:bCs/>
                 <w:sz w:val="20"/>
               </w:rPr>
-              <w:t xml:space="preserve">If using the Esri BSI to read from </w:t>
-            </w:r>
-            <w:proofErr w:type="spellStart"/>
-            <w:r>
-              <w:rPr>
-                <w:rFonts w:ascii="Arial" w:hAnsi="Arial"/>
-                <w:bCs/>
-                <w:sz w:val="20"/>
-              </w:rPr>
-              <w:t>ERM_Plan_Defaults</w:t>
-            </w:r>
-            <w:proofErr w:type="spellEnd"/>
-            <w:r>
-              <w:rPr>
-                <w:rFonts w:ascii="Arial" w:hAnsi="Arial"/>
-                <w:bCs/>
-                <w:sz w:val="20"/>
-              </w:rPr>
-              <w:t xml:space="preserve"> feature service, you do not need to setup these JSON files. Skip step 3.</w:t>
+              <w:t>If using the Esri BSI to read from ERM_Plan_Defaults feature service, you do not need to setup these JSON files. Skip step 3.</w:t>
             </w:r>
           </w:p>
         </w:tc>
@@ -11437,21 +10928,7 @@
         <w:rPr>
           <w:rFonts w:cs="Times New Roman"/>
         </w:rPr>
-        <w:t xml:space="preserve">copy the </w:t>
-      </w:r>
-      <w:proofErr w:type="spellStart"/>
-      <w:r>
-        <w:rPr>
-          <w:rFonts w:cs="Times New Roman"/>
-        </w:rPr>
-        <w:t>jsonIntegration</w:t>
-      </w:r>
-      <w:proofErr w:type="spellEnd"/>
-      <w:r>
-        <w:rPr>
-          <w:rFonts w:cs="Times New Roman"/>
-        </w:rPr>
-        <w:t xml:space="preserve"> folder (found under integration service\data) into C:\arcgis\ERM\BSI on </w:t>
+        <w:t xml:space="preserve">copy the jsonIntegration folder (found under integration service\data) into C:\arcgis\ERM\BSI on </w:t>
       </w:r>
       <w:r>
         <w:rPr>
@@ -11531,35 +11008,7 @@
         <w:rPr>
           <w:rFonts w:cs="Times New Roman"/>
         </w:rPr>
-        <w:t xml:space="preserve">pdate the file path in JSONGetPlanObjects.ini to where you copied sample </w:t>
-      </w:r>
-      <w:proofErr w:type="spellStart"/>
-      <w:r>
-        <w:rPr>
-          <w:rFonts w:cs="Times New Roman"/>
-        </w:rPr>
-        <w:t>json</w:t>
-      </w:r>
-      <w:proofErr w:type="spellEnd"/>
-      <w:r>
-        <w:rPr>
-          <w:rFonts w:cs="Times New Roman"/>
-        </w:rPr>
-        <w:t xml:space="preserve"> (C:\arcgis\ERM\BSI\ </w:t>
-      </w:r>
-      <w:proofErr w:type="spellStart"/>
-      <w:r>
-        <w:rPr>
-          <w:rFonts w:cs="Times New Roman"/>
-        </w:rPr>
-        <w:t>jsonIntegration</w:t>
-      </w:r>
-      <w:proofErr w:type="spellEnd"/>
-      <w:r>
-        <w:rPr>
-          <w:rFonts w:cs="Times New Roman"/>
-        </w:rPr>
-        <w:t>)</w:t>
+        <w:t>pdate the file path in JSONGetPlanObjects.ini to where you copied sample json (C:\arcgis\ERM\BSI\ jsonIntegration)</w:t>
       </w:r>
       <w:r>
         <w:rPr>
@@ -11596,21 +11045,7 @@
         <w:rPr>
           <w:rFonts w:cs="Times New Roman"/>
         </w:rPr>
-        <w:t>pdate the file path in CommitPlan.ini to match the created Commit folder (C:\</w:t>
-      </w:r>
-      <w:proofErr w:type="spellStart"/>
-      <w:r>
-        <w:rPr>
-          <w:rFonts w:cs="Times New Roman"/>
-        </w:rPr>
-        <w:t>arcgis</w:t>
-      </w:r>
-      <w:proofErr w:type="spellEnd"/>
-      <w:r>
-        <w:rPr>
-          <w:rFonts w:cs="Times New Roman"/>
-        </w:rPr>
-        <w:t>\ERM\Commit)</w:t>
+        <w:t>pdate the file path in CommitPlan.ini to match the created Commit folder (C:\arcgis\ERM\Commit)</w:t>
       </w:r>
     </w:p>
     <w:p>
@@ -11872,23 +11307,7 @@
           <w:rFonts w:cs="Times New Roman"/>
           <w:szCs w:val="24"/>
         </w:rPr>
-        <w:t>This is the folder where you updated the .</w:t>
-      </w:r>
-      <w:proofErr w:type="spellStart"/>
-      <w:r>
-        <w:rPr>
-          <w:rFonts w:cs="Times New Roman"/>
-          <w:szCs w:val="24"/>
-        </w:rPr>
-        <w:t>ini</w:t>
-      </w:r>
-      <w:proofErr w:type="spellEnd"/>
-      <w:r>
-        <w:rPr>
-          <w:rFonts w:cs="Times New Roman"/>
-          <w:szCs w:val="24"/>
-        </w:rPr>
-        <w:t xml:space="preserve"> files.</w:t>
+        <w:t>This is the folder where you updated the .ini files.</w:t>
       </w:r>
     </w:p>
     <w:p>
@@ -12010,13 +11429,9 @@
         </w:numPr>
         <w:spacing w:before="0" w:after="0"/>
       </w:pPr>
-      <w:proofErr w:type="spellStart"/>
-      <w:proofErr w:type="gramStart"/>
       <w:r>
         <w:t>config.bsiGPBaseUrl</w:t>
       </w:r>
-      <w:proofErr w:type="spellEnd"/>
-      <w:proofErr w:type="gramEnd"/>
     </w:p>
     <w:p>
       <w:pPr>
@@ -12040,13 +11455,9 @@
         </w:numPr>
         <w:spacing w:before="0" w:after="0"/>
       </w:pPr>
-      <w:proofErr w:type="spellStart"/>
-      <w:proofErr w:type="gramStart"/>
       <w:r>
         <w:t>config.bsiGetPlanUrl</w:t>
       </w:r>
-      <w:proofErr w:type="spellEnd"/>
-      <w:proofErr w:type="gramEnd"/>
     </w:p>
     <w:p>
       <w:pPr>
@@ -12157,15 +11568,7 @@
         <w:t xml:space="preserve">can be left </w:t>
       </w:r>
       <w:r>
-        <w:t xml:space="preserve">blank in the configuration file. You will also need to set the </w:t>
-      </w:r>
-      <w:proofErr w:type="spellStart"/>
-      <w:r>
-        <w:t>showDashboardControls</w:t>
-      </w:r>
-      <w:proofErr w:type="spellEnd"/>
-      <w:r>
-        <w:t xml:space="preserve"> value to false in the Route Planner configuration file to hide the Create Dashboard button.</w:t>
+        <w:t>blank in the configuration file. You will also need to set the showDashboardControls value to false in the Route Planner configuration file to hide the Create Dashboard button.</w:t>
       </w:r>
     </w:p>
     <w:p>
@@ -12198,10 +11601,13 @@
       <w:bookmarkStart w:id="29" w:name="_Toc99556884"/>
       <w:bookmarkStart w:id="30" w:name="_Toc170722925"/>
       <w:r>
-        <w:t>Publish with Tool</w:t>
+        <w:t>Publish</w:t>
       </w:r>
       <w:bookmarkEnd w:id="29"/>
       <w:bookmarkEnd w:id="30"/>
+      <w:r>
+        <w:t xml:space="preserve"> Dashboard Service</w:t>
+      </w:r>
     </w:p>
     <w:p>
       <w:pPr>
@@ -12360,15 +11766,7 @@
         <w:t xml:space="preserve">. A PowerShell script is included </w:t>
       </w:r>
       <w:r>
-        <w:t xml:space="preserve">in </w:t>
-      </w:r>
-      <w:proofErr w:type="gramStart"/>
-      <w:r>
-        <w:t>release</w:t>
-      </w:r>
-      <w:proofErr w:type="gramEnd"/>
-      <w:r>
-        <w:t xml:space="preserve"> package </w:t>
+        <w:t xml:space="preserve">in release package </w:t>
       </w:r>
       <w:r>
         <w:t>that will use a csv to update configuration files for both Route Planner and ERM API.</w:t>
@@ -12744,33 +12142,8 @@
           <w:rFonts w:cs="Times New Roman"/>
           <w:szCs w:val="24"/>
         </w:rPr>
-        <w:t>&lt;release package folder&gt;\</w:t>
-      </w:r>
-      <w:proofErr w:type="spellStart"/>
-      <w:r>
-        <w:rPr>
-          <w:rFonts w:cs="Times New Roman"/>
-          <w:szCs w:val="24"/>
-        </w:rPr>
-        <w:t>routeplanner</w:t>
-      </w:r>
-      <w:proofErr w:type="spellEnd"/>
-      <w:r>
-        <w:rPr>
-          <w:rFonts w:cs="Times New Roman"/>
-          <w:szCs w:val="24"/>
-        </w:rPr>
-        <w:t>\</w:t>
-      </w:r>
-      <w:proofErr w:type="spellStart"/>
-      <w:r>
-        <w:rPr>
-          <w:rFonts w:cs="Times New Roman"/>
-          <w:szCs w:val="24"/>
-        </w:rPr>
-        <w:t>config.json</w:t>
-      </w:r>
-      <w:proofErr w:type="spellEnd"/>
+        <w:t>&lt;release package folder&gt;\routeplanner\config.json</w:t>
+      </w:r>
     </w:p>
     <w:p>
       <w:pPr>
@@ -12790,34 +12163,8 @@
           <w:rFonts w:cs="Times New Roman"/>
           <w:szCs w:val="24"/>
         </w:rPr>
-        <w:t>&lt;release package folder&gt;\\middleware\</w:t>
-      </w:r>
-      <w:proofErr w:type="spellStart"/>
-      <w:r>
-        <w:rPr>
-          <w:rFonts w:cs="Times New Roman"/>
-          <w:szCs w:val="24"/>
-        </w:rPr>
-        <w:t>src</w:t>
-      </w:r>
-      <w:proofErr w:type="spellEnd"/>
-      <w:r>
-        <w:rPr>
-          <w:rFonts w:cs="Times New Roman"/>
-          <w:szCs w:val="24"/>
-        </w:rPr>
-        <w:t>\config\config.js</w:t>
-      </w:r>
-    </w:p>
-    <w:p>
-      <w:pPr>
-        <w:pStyle w:val="EsriHeading1"/>
-        <w:numPr>
-          <w:ilvl w:val="0"/>
-          <w:numId w:val="0"/>
-        </w:numPr>
-        <w:ind w:left="720"/>
-      </w:pPr>
+        <w:t>&lt;release package folder&gt;\\middleware\src\config\config.js</w:t>
+      </w:r>
     </w:p>
     <w:p>
       <w:pPr>
@@ -13046,18 +12393,30 @@
           <w:sz w:val="24"/>
           <w:szCs w:val="24"/>
         </w:rPr>
-        <w:t xml:space="preserve">Alias = </w:t>
-      </w:r>
-      <w:proofErr w:type="spellStart"/>
-      <w:r>
+        <w:t>Alias = ermapi</w:t>
+      </w:r>
+    </w:p>
+    <w:p>
+      <w:pPr>
+        <w:pStyle w:val="NoSpacing"/>
+        <w:numPr>
+          <w:ilvl w:val="1"/>
+          <w:numId w:val="34"/>
+        </w:numPr>
         <w:rPr>
           <w:rFonts w:ascii="Times New Roman" w:hAnsi="Times New Roman" w:cs="Times New Roman"/>
           <w:sz w:val="24"/>
           <w:szCs w:val="24"/>
         </w:rPr>
-        <w:t>ermapi</w:t>
-      </w:r>
-      <w:proofErr w:type="spellEnd"/>
+      </w:pPr>
+      <w:r>
+        <w:rPr>
+          <w:rFonts w:ascii="Times New Roman" w:hAnsi="Times New Roman" w:cs="Times New Roman"/>
+          <w:sz w:val="24"/>
+          <w:szCs w:val="24"/>
+        </w:rPr>
+        <w:t>Use Default AppPool</w:t>
+      </w:r>
     </w:p>
     <w:p>
       <w:pPr>
@@ -13078,101 +12437,68 @@
           <w:sz w:val="24"/>
           <w:szCs w:val="24"/>
         </w:rPr>
-        <w:t xml:space="preserve">Use Default </w:t>
-      </w:r>
-      <w:proofErr w:type="spellStart"/>
+        <w:t xml:space="preserve"> Set </w:t>
+      </w:r>
       <w:r>
         <w:rPr>
           <w:rFonts w:ascii="Times New Roman" w:hAnsi="Times New Roman" w:cs="Times New Roman"/>
           <w:sz w:val="24"/>
           <w:szCs w:val="24"/>
         </w:rPr>
-        <w:t>AppPool</w:t>
-      </w:r>
-      <w:proofErr w:type="spellEnd"/>
-    </w:p>
-    <w:p>
-      <w:pPr>
-        <w:pStyle w:val="NoSpacing"/>
-        <w:numPr>
-          <w:ilvl w:val="1"/>
-          <w:numId w:val="34"/>
-        </w:numPr>
+        <w:t>the physical</w:t>
+      </w:r>
+      <w:r>
         <w:rPr>
           <w:rFonts w:ascii="Times New Roman" w:hAnsi="Times New Roman" w:cs="Times New Roman"/>
           <w:sz w:val="24"/>
           <w:szCs w:val="24"/>
         </w:rPr>
-      </w:pPr>
-      <w:r>
+        <w:t xml:space="preserve"> path to where ERM middleware API will be placed. Such as C:\arcgis\ERM</w:t>
+      </w:r>
+    </w:p>
+    <w:p>
+      <w:pPr>
+        <w:pStyle w:val="NoSpacing"/>
+        <w:numPr>
+          <w:ilvl w:val="0"/>
+          <w:numId w:val="34"/>
+        </w:numPr>
         <w:rPr>
           <w:rFonts w:ascii="Times New Roman" w:hAnsi="Times New Roman" w:cs="Times New Roman"/>
           <w:sz w:val="24"/>
           <w:szCs w:val="24"/>
         </w:rPr>
-        <w:t xml:space="preserve"> Set </w:t>
-      </w:r>
+      </w:pPr>
       <w:r>
         <w:rPr>
           <w:rFonts w:ascii="Times New Roman" w:hAnsi="Times New Roman" w:cs="Times New Roman"/>
           <w:sz w:val="24"/>
           <w:szCs w:val="24"/>
         </w:rPr>
-        <w:t>the physical</w:t>
-      </w:r>
-      <w:r>
+        <w:t>Set up SSL for this application using a proper CA or domain-signed cert</w:t>
+      </w:r>
+    </w:p>
+    <w:p>
+      <w:pPr>
+        <w:pStyle w:val="NoSpacing"/>
+        <w:numPr>
+          <w:ilvl w:val="0"/>
+          <w:numId w:val="34"/>
+        </w:numPr>
         <w:rPr>
           <w:rFonts w:ascii="Times New Roman" w:hAnsi="Times New Roman" w:cs="Times New Roman"/>
           <w:sz w:val="24"/>
           <w:szCs w:val="24"/>
         </w:rPr>
-        <w:t xml:space="preserve"> path to where ERM middleware API will be placed. Such as C:\arcgis\ERM</w:t>
-      </w:r>
-    </w:p>
-    <w:p>
-      <w:pPr>
-        <w:pStyle w:val="NoSpacing"/>
-        <w:numPr>
-          <w:ilvl w:val="0"/>
-          <w:numId w:val="34"/>
-        </w:numPr>
+      </w:pPr>
+      <w:r>
         <w:rPr>
           <w:rFonts w:ascii="Times New Roman" w:hAnsi="Times New Roman" w:cs="Times New Roman"/>
           <w:sz w:val="24"/>
           <w:szCs w:val="24"/>
         </w:rPr>
-      </w:pPr>
-      <w:r>
-        <w:rPr>
-          <w:rFonts w:ascii="Times New Roman" w:hAnsi="Times New Roman" w:cs="Times New Roman"/>
-          <w:sz w:val="24"/>
-          <w:szCs w:val="24"/>
-        </w:rPr>
-        <w:t>Set up SSL for this application using a proper CA or domain-signed cert</w:t>
-      </w:r>
-    </w:p>
-    <w:p>
-      <w:pPr>
-        <w:pStyle w:val="NoSpacing"/>
-        <w:numPr>
-          <w:ilvl w:val="0"/>
-          <w:numId w:val="34"/>
-        </w:numPr>
-        <w:rPr>
-          <w:rFonts w:ascii="Times New Roman" w:hAnsi="Times New Roman" w:cs="Times New Roman"/>
-          <w:sz w:val="24"/>
-          <w:szCs w:val="24"/>
-        </w:rPr>
-      </w:pPr>
-      <w:r>
-        <w:rPr>
-          <w:rFonts w:ascii="Times New Roman" w:hAnsi="Times New Roman" w:cs="Times New Roman"/>
-          <w:sz w:val="24"/>
-          <w:szCs w:val="24"/>
-        </w:rPr>
         <w:t>Create a reverse proxy rule that forwards requests for the </w:t>
       </w:r>
-      <w:proofErr w:type="spellStart"/>
       <w:r>
         <w:rPr>
           <w:rStyle w:val="HTMLCode"/>
@@ -13183,7 +12509,6 @@
         </w:rPr>
         <w:t>ermapi</w:t>
       </w:r>
-      <w:proofErr w:type="spellEnd"/>
       <w:r>
         <w:rPr>
           <w:rFonts w:ascii="Times New Roman" w:hAnsi="Times New Roman" w:cs="Times New Roman"/>
@@ -13212,25 +12537,7 @@
           <w:sz w:val="24"/>
           <w:szCs w:val="24"/>
         </w:rPr>
-        <w:t xml:space="preserve">In IIS select </w:t>
-      </w:r>
-      <w:proofErr w:type="spellStart"/>
-      <w:r>
-        <w:rPr>
-          <w:rFonts w:ascii="Times New Roman" w:hAnsi="Times New Roman" w:cs="Times New Roman"/>
-          <w:sz w:val="24"/>
-          <w:szCs w:val="24"/>
-        </w:rPr>
-        <w:t>ermapi</w:t>
-      </w:r>
-      <w:proofErr w:type="spellEnd"/>
-      <w:r>
-        <w:rPr>
-          <w:rFonts w:ascii="Times New Roman" w:hAnsi="Times New Roman" w:cs="Times New Roman"/>
-          <w:sz w:val="24"/>
-          <w:szCs w:val="24"/>
-        </w:rPr>
-        <w:t xml:space="preserve"> app</w:t>
+        <w:t>In IIS select ermapi app</w:t>
       </w:r>
     </w:p>
     <w:p>
@@ -13531,25 +12838,7 @@
                 <w:bCs/>
                 <w:sz w:val="20"/>
               </w:rPr>
-              <w:t xml:space="preserve">When you create this rule, a </w:t>
-            </w:r>
-            <w:proofErr w:type="spellStart"/>
-            <w:r>
-              <w:rPr>
-                <w:rFonts w:ascii="Arial" w:hAnsi="Arial"/>
-                <w:bCs/>
-                <w:sz w:val="20"/>
-              </w:rPr>
-              <w:t>web.config</w:t>
-            </w:r>
-            <w:proofErr w:type="spellEnd"/>
-            <w:r>
-              <w:rPr>
-                <w:rFonts w:ascii="Arial" w:hAnsi="Arial"/>
-                <w:bCs/>
-                <w:sz w:val="20"/>
-              </w:rPr>
-              <w:t xml:space="preserve"> file will be created in the physical path location. If you delete this file during an application upgrade, will need to add the rule again</w:t>
+              <w:t>When you create this rule, a web.config file will be created in the physical path location. If you delete this file during an application upgrade, will need to add the rule again</w:t>
             </w:r>
           </w:p>
         </w:tc>
@@ -13908,23 +13197,7 @@
           <w:rFonts w:cs="Times New Roman"/>
           <w:szCs w:val="24"/>
         </w:rPr>
-        <w:t>ervices and make sure that there is a service called 'ERM API'. If it's not started, start it. If the service does not exist, or you can't start it, check the log files located in the middleware\</w:t>
-      </w:r>
-      <w:proofErr w:type="spellStart"/>
-      <w:r>
-        <w:rPr>
-          <w:rFonts w:cs="Times New Roman"/>
-          <w:szCs w:val="24"/>
-        </w:rPr>
-        <w:t>src</w:t>
-      </w:r>
-      <w:proofErr w:type="spellEnd"/>
-      <w:r>
-        <w:rPr>
-          <w:rFonts w:cs="Times New Roman"/>
-          <w:szCs w:val="24"/>
-        </w:rPr>
-        <w:t>\daemon directory.</w:t>
+        <w:t>ervices and make sure that there is a service called 'ERM API'. If it's not started, start it. If the service does not exist, or you can't start it, check the log files located in the middleware\src\daemon directory.</w:t>
       </w:r>
     </w:p>
     <w:p>
@@ -14115,18 +13388,8 @@
           <w:szCs w:val="24"/>
           <w:u w:val="single"/>
         </w:rPr>
-        <w:t>&gt;/</w:t>
-      </w:r>
-      <w:proofErr w:type="spellStart"/>
-      <w:r>
-        <w:rPr>
-          <w:rFonts w:cs="Times New Roman"/>
-          <w:szCs w:val="24"/>
-          <w:u w:val="single"/>
-        </w:rPr>
-        <w:t>ermapi</w:t>
-      </w:r>
-      <w:proofErr w:type="spellEnd"/>
+        <w:t>&gt;/ermapi</w:t>
+      </w:r>
       <w:r>
         <w:rPr>
           <w:rFonts w:cs="Times New Roman"/>
@@ -14397,11 +13660,9 @@
         </w:numPr>
         <w:spacing w:before="0" w:after="0"/>
       </w:pPr>
-      <w:proofErr w:type="spellStart"/>
       <w:r>
         <w:t>Maxsizeinbytes</w:t>
       </w:r>
-      <w:proofErr w:type="spellEnd"/>
     </w:p>
     <w:p>
       <w:pPr>
@@ -14425,11 +13686,9 @@
         </w:numPr>
         <w:spacing w:before="0" w:after="0"/>
       </w:pPr>
-      <w:proofErr w:type="spellStart"/>
       <w:r>
         <w:t>Maxfiles</w:t>
       </w:r>
-      <w:proofErr w:type="spellEnd"/>
     </w:p>
     <w:p>
       <w:pPr>
@@ -14441,15 +13700,7 @@
         <w:spacing w:before="0" w:after="0"/>
       </w:pPr>
       <w:r>
-        <w:t xml:space="preserve">Defines how many log files will be kept. Once </w:t>
-      </w:r>
-      <w:proofErr w:type="gramStart"/>
-      <w:r>
-        <w:t>limit</w:t>
-      </w:r>
-      <w:proofErr w:type="gramEnd"/>
-      <w:r>
-        <w:t xml:space="preserve"> is reached the oldest is deleted.</w:t>
+        <w:t>Defines how many log files will be kept. Once limit is reached the oldest is deleted.</w:t>
       </w:r>
     </w:p>
     <w:p>
@@ -14824,43 +14075,7 @@
           <w:sz w:val="24"/>
           <w:szCs w:val="24"/>
         </w:rPr>
-        <w:t xml:space="preserve">the </w:t>
-      </w:r>
-      <w:proofErr w:type="spellStart"/>
-      <w:r>
-        <w:rPr>
-          <w:rFonts w:ascii="Times New Roman" w:hAnsi="Times New Roman" w:cs="Times New Roman"/>
-          <w:sz w:val="24"/>
-          <w:szCs w:val="24"/>
-        </w:rPr>
-        <w:t>routeplanner</w:t>
-      </w:r>
-      <w:proofErr w:type="spellEnd"/>
-      <w:r>
-        <w:rPr>
-          <w:rFonts w:ascii="Times New Roman" w:hAnsi="Times New Roman" w:cs="Times New Roman"/>
-          <w:sz w:val="24"/>
-          <w:szCs w:val="24"/>
-        </w:rPr>
-        <w:t xml:space="preserve"> folder into the </w:t>
-      </w:r>
-      <w:proofErr w:type="spellStart"/>
-      <w:r>
-        <w:rPr>
-          <w:rFonts w:ascii="Times New Roman" w:hAnsi="Times New Roman" w:cs="Times New Roman"/>
-          <w:sz w:val="24"/>
-          <w:szCs w:val="24"/>
-        </w:rPr>
-        <w:t>wwwroot</w:t>
-      </w:r>
-      <w:proofErr w:type="spellEnd"/>
-      <w:r>
-        <w:rPr>
-          <w:rFonts w:ascii="Times New Roman" w:hAnsi="Times New Roman" w:cs="Times New Roman"/>
-          <w:sz w:val="24"/>
-          <w:szCs w:val="24"/>
-        </w:rPr>
-        <w:t xml:space="preserve"> folder of your web server.</w:t>
+        <w:t>the routeplanner folder into the wwwroot folder of your web server.</w:t>
       </w:r>
     </w:p>
     <w:p>
@@ -14926,23 +14141,7 @@
           <w:rFonts w:eastAsiaTheme="minorHAnsi" w:cs="Times New Roman"/>
           <w:szCs w:val="24"/>
         </w:rPr>
-        <w:t>]/</w:t>
-      </w:r>
-      <w:proofErr w:type="spellStart"/>
-      <w:r>
-        <w:rPr>
-          <w:rFonts w:eastAsiaTheme="minorHAnsi" w:cs="Times New Roman"/>
-          <w:szCs w:val="24"/>
-        </w:rPr>
-        <w:t>routeplanner</w:t>
-      </w:r>
-      <w:proofErr w:type="spellEnd"/>
-      <w:r>
-        <w:rPr>
-          <w:rFonts w:eastAsiaTheme="minorHAnsi" w:cs="Times New Roman"/>
-          <w:szCs w:val="24"/>
-        </w:rPr>
-        <w:t xml:space="preserve"> and the web application should load.</w:t>
+        <w:t>]/routeplanner and the web application should load.</w:t>
       </w:r>
     </w:p>
     <w:p>
@@ -15101,25 +14300,7 @@
                 <w:bCs/>
                 <w:sz w:val="20"/>
               </w:rPr>
-              <w:t xml:space="preserve">If the </w:t>
-            </w:r>
-            <w:proofErr w:type="spellStart"/>
-            <w:r>
-              <w:rPr>
-                <w:rFonts w:ascii="Arial" w:hAnsi="Arial"/>
-                <w:bCs/>
-                <w:sz w:val="20"/>
-              </w:rPr>
-              <w:t>ERM_Registry</w:t>
-            </w:r>
-            <w:proofErr w:type="spellEnd"/>
-            <w:r>
-              <w:rPr>
-                <w:rFonts w:ascii="Arial" w:hAnsi="Arial"/>
-                <w:bCs/>
-                <w:sz w:val="20"/>
-              </w:rPr>
-              <w:t xml:space="preserve"> service is deleted or overwritten, existing plans will no longer be available in the ERM Route Planner application.</w:t>
+              <w:t>If the ERM_Registry service is deleted or overwritten, existing plans will no longer be available in the ERM Route Planner application.</w:t>
             </w:r>
           </w:p>
         </w:tc>
@@ -15212,48 +14393,46 @@
           <w:sz w:val="22"/>
           <w:szCs w:val="20"/>
         </w:rPr>
-        <w:t xml:space="preserve">In Pro, sign into the Portal that the services will be published </w:t>
-      </w:r>
-      <w:proofErr w:type="gramStart"/>
-      <w:r>
+        <w:t>In Pro, sign into the Portal that the services will be published to.</w:t>
+      </w:r>
+    </w:p>
+    <w:p>
+      <w:pPr>
+        <w:pStyle w:val="EsriProposalBodyText"/>
+        <w:numPr>
+          <w:ilvl w:val="0"/>
+          <w:numId w:val="25"/>
+        </w:numPr>
+        <w:spacing w:before="0" w:after="0"/>
         <w:rPr>
           <w:rFonts w:asciiTheme="minorHAnsi" w:hAnsiTheme="minorHAnsi" w:cstheme="minorHAnsi"/>
           <w:sz w:val="22"/>
           <w:szCs w:val="20"/>
         </w:rPr>
-        <w:t>to</w:t>
-      </w:r>
-      <w:proofErr w:type="gramEnd"/>
+      </w:pPr>
       <w:r>
         <w:rPr>
           <w:rFonts w:asciiTheme="minorHAnsi" w:hAnsiTheme="minorHAnsi" w:cstheme="minorHAnsi"/>
           <w:sz w:val="22"/>
           <w:szCs w:val="20"/>
         </w:rPr>
-        <w:t>.</w:t>
-      </w:r>
-    </w:p>
-    <w:p>
-      <w:pPr>
-        <w:pStyle w:val="EsriProposalBodyText"/>
-        <w:numPr>
-          <w:ilvl w:val="0"/>
-          <w:numId w:val="25"/>
-        </w:numPr>
-        <w:spacing w:before="0" w:after="0"/>
+        <w:t xml:space="preserve">Open </w:t>
+      </w:r>
+      <w:r>
         <w:rPr>
           <w:rFonts w:asciiTheme="minorHAnsi" w:hAnsiTheme="minorHAnsi" w:cstheme="minorHAnsi"/>
           <w:sz w:val="22"/>
           <w:szCs w:val="20"/>
         </w:rPr>
-      </w:pPr>
+        <w:t xml:space="preserve">the </w:t>
+      </w:r>
       <w:r>
         <w:rPr>
           <w:rFonts w:asciiTheme="minorHAnsi" w:hAnsiTheme="minorHAnsi" w:cstheme="minorHAnsi"/>
           <w:sz w:val="22"/>
           <w:szCs w:val="20"/>
         </w:rPr>
-        <w:t xml:space="preserve">Open </w:t>
+        <w:t>map</w:t>
       </w:r>
       <w:r>
         <w:rPr>
@@ -15261,54 +14440,61 @@
           <w:sz w:val="22"/>
           <w:szCs w:val="20"/>
         </w:rPr>
-        <w:t xml:space="preserve">the </w:t>
-      </w:r>
-      <w:r>
+        <w:t xml:space="preserve"> that needs to be republished.</w:t>
+      </w:r>
+    </w:p>
+    <w:p>
+      <w:pPr>
+        <w:pStyle w:val="EsriProposalBodyText"/>
+        <w:numPr>
+          <w:ilvl w:val="0"/>
+          <w:numId w:val="25"/>
+        </w:numPr>
+        <w:spacing w:before="0" w:after="0"/>
         <w:rPr>
           <w:rFonts w:asciiTheme="minorHAnsi" w:hAnsiTheme="minorHAnsi" w:cstheme="minorHAnsi"/>
           <w:sz w:val="22"/>
           <w:szCs w:val="20"/>
         </w:rPr>
-        <w:t>map</w:t>
-      </w:r>
+      </w:pPr>
       <w:r>
         <w:rPr>
           <w:rFonts w:asciiTheme="minorHAnsi" w:hAnsiTheme="minorHAnsi" w:cstheme="minorHAnsi"/>
           <w:sz w:val="22"/>
           <w:szCs w:val="20"/>
         </w:rPr>
-        <w:t xml:space="preserve"> that needs to be republished.</w:t>
-      </w:r>
-    </w:p>
-    <w:p>
-      <w:pPr>
-        <w:pStyle w:val="EsriProposalBodyText"/>
-        <w:numPr>
-          <w:ilvl w:val="0"/>
-          <w:numId w:val="25"/>
-        </w:numPr>
-        <w:spacing w:before="0" w:after="0"/>
+        <w:t>Activate Share tab and select Web Layer</w:t>
+      </w:r>
+      <w:r>
         <w:rPr>
           <w:rFonts w:asciiTheme="minorHAnsi" w:hAnsiTheme="minorHAnsi" w:cstheme="minorHAnsi"/>
           <w:sz w:val="22"/>
           <w:szCs w:val="20"/>
         </w:rPr>
-      </w:pPr>
-      <w:r>
+        <w:t xml:space="preserve"> &gt; Overwrite Web Layer</w:t>
+      </w:r>
+    </w:p>
+    <w:p>
+      <w:pPr>
+        <w:pStyle w:val="EsriProposalBodyText"/>
+        <w:numPr>
+          <w:ilvl w:val="0"/>
+          <w:numId w:val="25"/>
+        </w:numPr>
+        <w:spacing w:before="0" w:after="0"/>
         <w:rPr>
           <w:rFonts w:asciiTheme="minorHAnsi" w:hAnsiTheme="minorHAnsi" w:cstheme="minorHAnsi"/>
           <w:sz w:val="22"/>
           <w:szCs w:val="20"/>
         </w:rPr>
-        <w:t>Activate Share tab and select Web Layer</w:t>
-      </w:r>
+      </w:pPr>
       <w:r>
         <w:rPr>
           <w:rFonts w:asciiTheme="minorHAnsi" w:hAnsiTheme="minorHAnsi" w:cstheme="minorHAnsi"/>
           <w:sz w:val="22"/>
           <w:szCs w:val="20"/>
         </w:rPr>
-        <w:t xml:space="preserve"> &gt; Overwrite Web Layer</w:t>
+        <w:t>A dialog with existing services will be shown.</w:t>
       </w:r>
     </w:p>
     <w:p>
@@ -15331,7 +14517,7 @@
           <w:sz w:val="22"/>
           <w:szCs w:val="20"/>
         </w:rPr>
-        <w:t>A dialog with existing services will be shown.</w:t>
+        <w:t>Select the service to overwrite.</w:t>
       </w:r>
     </w:p>
     <w:p>
@@ -15354,7 +14540,7 @@
           <w:sz w:val="22"/>
           <w:szCs w:val="20"/>
         </w:rPr>
-        <w:t>Select the service to overwrite.</w:t>
+        <w:t>Share Web Layer panel will open with all settings filled in.</w:t>
       </w:r>
     </w:p>
     <w:p>
@@ -15377,7 +14563,7 @@
           <w:sz w:val="22"/>
           <w:szCs w:val="20"/>
         </w:rPr>
-        <w:t>Share Web Layer panel will open with all settings filled in.</w:t>
+        <w:t>Adjust any settings as needed.</w:t>
       </w:r>
     </w:p>
     <w:p>
@@ -15400,14 +14586,14 @@
           <w:sz w:val="22"/>
           <w:szCs w:val="20"/>
         </w:rPr>
-        <w:t>Adjust any settings as needed.</w:t>
-      </w:r>
-    </w:p>
-    <w:p>
-      <w:pPr>
-        <w:pStyle w:val="EsriProposalBodyText"/>
-        <w:numPr>
-          <w:ilvl w:val="0"/>
+        <w:t>Analyze the service.</w:t>
+      </w:r>
+    </w:p>
+    <w:p>
+      <w:pPr>
+        <w:pStyle w:val="EsriProposalBodyText"/>
+        <w:numPr>
+          <w:ilvl w:val="1"/>
           <w:numId w:val="25"/>
         </w:numPr>
         <w:spacing w:before="0" w:after="0"/>
@@ -15423,68 +14609,45 @@
           <w:sz w:val="22"/>
           <w:szCs w:val="20"/>
         </w:rPr>
-        <w:t>Analyze the service.</w:t>
-      </w:r>
-    </w:p>
-    <w:p>
-      <w:pPr>
-        <w:pStyle w:val="EsriProposalBodyText"/>
-        <w:numPr>
-          <w:ilvl w:val="1"/>
-          <w:numId w:val="25"/>
-        </w:numPr>
-        <w:spacing w:before="0" w:after="0"/>
+        <w:t>Can i</w:t>
+      </w:r>
+      <w:r>
         <w:rPr>
           <w:rFonts w:asciiTheme="minorHAnsi" w:hAnsiTheme="minorHAnsi" w:cstheme="minorHAnsi"/>
           <w:sz w:val="22"/>
           <w:szCs w:val="20"/>
         </w:rPr>
-      </w:pPr>
+        <w:t xml:space="preserve">gnore template </w:t>
+      </w:r>
       <w:r>
         <w:rPr>
           <w:rFonts w:asciiTheme="minorHAnsi" w:hAnsiTheme="minorHAnsi" w:cstheme="minorHAnsi"/>
           <w:sz w:val="22"/>
           <w:szCs w:val="20"/>
         </w:rPr>
-        <w:t>Can i</w:t>
-      </w:r>
-      <w:r>
+        <w:t>warnings.</w:t>
+      </w:r>
+    </w:p>
+    <w:p>
+      <w:pPr>
+        <w:pStyle w:val="EsriProposalBodyText"/>
+        <w:numPr>
+          <w:ilvl w:val="0"/>
+          <w:numId w:val="25"/>
+        </w:numPr>
+        <w:spacing w:before="0" w:after="0"/>
         <w:rPr>
           <w:rFonts w:asciiTheme="minorHAnsi" w:hAnsiTheme="minorHAnsi" w:cstheme="minorHAnsi"/>
           <w:sz w:val="22"/>
           <w:szCs w:val="20"/>
         </w:rPr>
-        <w:t xml:space="preserve">gnore template </w:t>
-      </w:r>
+      </w:pPr>
       <w:r>
         <w:rPr>
           <w:rFonts w:asciiTheme="minorHAnsi" w:hAnsiTheme="minorHAnsi" w:cstheme="minorHAnsi"/>
           <w:sz w:val="22"/>
           <w:szCs w:val="20"/>
         </w:rPr>
-        <w:t>warnings.</w:t>
-      </w:r>
-    </w:p>
-    <w:p>
-      <w:pPr>
-        <w:pStyle w:val="EsriProposalBodyText"/>
-        <w:numPr>
-          <w:ilvl w:val="0"/>
-          <w:numId w:val="25"/>
-        </w:numPr>
-        <w:spacing w:before="0" w:after="0"/>
-        <w:rPr>
-          <w:rFonts w:asciiTheme="minorHAnsi" w:hAnsiTheme="minorHAnsi" w:cstheme="minorHAnsi"/>
-          <w:sz w:val="22"/>
-          <w:szCs w:val="20"/>
-        </w:rPr>
-      </w:pPr>
-      <w:r>
-        <w:rPr>
-          <w:rFonts w:asciiTheme="minorHAnsi" w:hAnsiTheme="minorHAnsi" w:cstheme="minorHAnsi"/>
-          <w:sz w:val="22"/>
-          <w:szCs w:val="20"/>
-        </w:rPr>
         <w:t>Publish service.</w:t>
       </w:r>
     </w:p>
@@ -15506,23 +14669,7 @@
         <w:pStyle w:val="EsriProposalBodyText"/>
       </w:pPr>
       <w:r>
-        <w:t xml:space="preserve">Any data in </w:t>
-      </w:r>
-      <w:proofErr w:type="spellStart"/>
-      <w:r>
-        <w:t>ERM_Plan_Defaults</w:t>
-      </w:r>
-      <w:proofErr w:type="spellEnd"/>
-      <w:r>
-        <w:t xml:space="preserve"> (Depots, Routes, </w:t>
-      </w:r>
-      <w:proofErr w:type="spellStart"/>
-      <w:r>
-        <w:t>etc</w:t>
-      </w:r>
-      <w:proofErr w:type="spellEnd"/>
-      <w:r>
-        <w:t>) can be updated by simply editing the local copy of data and then republishing service.</w:t>
+        <w:t>Any data in ERM_Plan_Defaults (Depots, Routes, etc) can be updated by simply editing the local copy of data and then republishing service.</w:t>
       </w:r>
     </w:p>
     <w:p>
@@ -15666,21 +14813,7 @@
         <w:rPr>
           <w:rFonts w:cs="Times New Roman"/>
         </w:rPr>
-        <w:t xml:space="preserve">Use core geoprocessing tools to load data from </w:t>
-      </w:r>
-      <w:proofErr w:type="gramStart"/>
-      <w:r>
-        <w:rPr>
-          <w:rFonts w:cs="Times New Roman"/>
-        </w:rPr>
-        <w:t>old</w:t>
-      </w:r>
-      <w:proofErr w:type="gramEnd"/>
-      <w:r>
-        <w:rPr>
-          <w:rFonts w:cs="Times New Roman"/>
-        </w:rPr>
-        <w:t xml:space="preserve"> feature class into </w:t>
+        <w:t xml:space="preserve">Use core geoprocessing tools to load data from old feature class into </w:t>
       </w:r>
       <w:r>
         <w:rPr>
@@ -15764,15 +14897,7 @@
         <w:pStyle w:val="EsriProposalBodyText"/>
       </w:pPr>
       <w:r>
-        <w:t>If only making configuration changes, such as updating a service path, the change can be made in the middleware/</w:t>
-      </w:r>
-      <w:proofErr w:type="spellStart"/>
-      <w:r>
-        <w:t>src</w:t>
-      </w:r>
-      <w:proofErr w:type="spellEnd"/>
-      <w:r>
-        <w:t>/config/config.js file. Then the ERM API service needs to be restarted through the Windows Service console.</w:t>
+        <w:t>If only making configuration changes, such as updating a service path, the change can be made in the middleware/src/config/config.js file. Then the ERM API service needs to be restarted through the Windows Service console.</w:t>
       </w:r>
     </w:p>
     <w:p>
@@ -16107,15 +15232,7 @@
         <w:spacing w:before="0" w:after="0"/>
       </w:pPr>
       <w:r>
-        <w:t xml:space="preserve">Make a copy of your existing </w:t>
-      </w:r>
-      <w:proofErr w:type="spellStart"/>
-      <w:r>
-        <w:t>config_data.json</w:t>
-      </w:r>
-      <w:proofErr w:type="spellEnd"/>
-      <w:r>
-        <w:t xml:space="preserve"> file.</w:t>
+        <w:t>Make a copy of your existing config_data.json file.</w:t>
       </w:r>
     </w:p>
     <w:p>
@@ -16128,15 +15245,7 @@
         <w:spacing w:before="0" w:after="0"/>
       </w:pPr>
       <w:r>
-        <w:t xml:space="preserve">Delete the existing </w:t>
-      </w:r>
-      <w:proofErr w:type="spellStart"/>
-      <w:r>
-        <w:t>routeplanner</w:t>
-      </w:r>
-      <w:proofErr w:type="spellEnd"/>
-      <w:r>
-        <w:t xml:space="preserve"> folder on your web server.</w:t>
+        <w:t>Delete the existing routeplanner folder on your web server.</w:t>
       </w:r>
     </w:p>
     <w:p>
@@ -16162,20 +15271,7 @@
         <w:spacing w:before="0" w:after="0"/>
       </w:pPr>
       <w:r>
-        <w:t xml:space="preserve">If there were updates in release related to </w:t>
-      </w:r>
-      <w:proofErr w:type="spellStart"/>
-      <w:r>
-        <w:t>config_</w:t>
-      </w:r>
-      <w:proofErr w:type="gramStart"/>
-      <w:r>
-        <w:t>data.json</w:t>
-      </w:r>
-      <w:proofErr w:type="spellEnd"/>
-      <w:proofErr w:type="gramEnd"/>
-      <w:r>
-        <w:t>, make those updates to your original copy.</w:t>
+        <w:t>If there were updates in release related to config_data.json, make those updates to your original copy.</w:t>
       </w:r>
     </w:p>
     <w:p>
@@ -16188,28 +15284,7 @@
         <w:spacing w:before="0" w:after="0"/>
       </w:pPr>
       <w:r>
-        <w:t xml:space="preserve">Once deployed, replace </w:t>
-      </w:r>
-      <w:proofErr w:type="gramStart"/>
-      <w:r>
-        <w:t xml:space="preserve">the </w:t>
-      </w:r>
-      <w:proofErr w:type="spellStart"/>
-      <w:r>
-        <w:t>config</w:t>
-      </w:r>
-      <w:proofErr w:type="gramEnd"/>
-      <w:r>
-        <w:t>_</w:t>
-      </w:r>
-      <w:proofErr w:type="gramStart"/>
-      <w:r>
-        <w:t>data.json</w:t>
-      </w:r>
-      <w:proofErr w:type="spellEnd"/>
-      <w:proofErr w:type="gramEnd"/>
-      <w:r>
-        <w:t xml:space="preserve"> with your original copy.</w:t>
+        <w:t>Once deployed, replace the config_data.json with your original copy.</w:t>
       </w:r>
     </w:p>
     <w:p>
@@ -17800,27 +16875,7 @@
                 <w:sz w:val="28"/>
                 <w:szCs w:val="28"/>
               </w:rPr>
-              <w:t xml:space="preserve">Routing services from </w:t>
-            </w:r>
-            <w:proofErr w:type="spellStart"/>
-            <w:r>
-              <w:rPr>
-                <w:rFonts w:ascii="Calibri" w:eastAsia="Times New Roman" w:hAnsi="Calibri" w:cs="Calibri"/>
-                <w:color w:val="000000"/>
-                <w:sz w:val="28"/>
-                <w:szCs w:val="28"/>
-              </w:rPr>
-              <w:t>StreetMap</w:t>
-            </w:r>
-            <w:proofErr w:type="spellEnd"/>
-            <w:r>
-              <w:rPr>
-                <w:rFonts w:ascii="Calibri" w:eastAsia="Times New Roman" w:hAnsi="Calibri" w:cs="Calibri"/>
-                <w:color w:val="000000"/>
-                <w:sz w:val="28"/>
-                <w:szCs w:val="28"/>
-              </w:rPr>
-              <w:t xml:space="preserve"> Premium published</w:t>
+              <w:t>Routing services from StreetMap Premium published</w:t>
             </w:r>
           </w:p>
         </w:tc>
@@ -19502,7 +18557,6 @@
               </w:rPr>
               <w:t xml:space="preserve"> data into </w:t>
             </w:r>
-            <w:proofErr w:type="spellStart"/>
             <w:r>
               <w:rPr>
                 <w:rFonts w:ascii="Calibri" w:eastAsia="Times New Roman" w:hAnsi="Calibri" w:cs="Calibri"/>
@@ -19512,7 +18566,6 @@
               </w:rPr>
               <w:t>ERM_Plan_Defaults</w:t>
             </w:r>
-            <w:proofErr w:type="spellEnd"/>
           </w:p>
           <w:p>
             <w:pPr>
@@ -19551,19 +18604,8 @@
                 <w:sz w:val="28"/>
                 <w:szCs w:val="28"/>
               </w:rPr>
-              <w:t xml:space="preserve">Use </w:t>
+              <w:t>Use services_Sample</w:t>
             </w:r>
-            <w:proofErr w:type="spellStart"/>
-            <w:r>
-              <w:rPr>
-                <w:rFonts w:ascii="Calibri" w:eastAsia="Times New Roman" w:hAnsi="Calibri" w:cs="Calibri"/>
-                <w:color w:val="000000"/>
-                <w:sz w:val="28"/>
-                <w:szCs w:val="28"/>
-              </w:rPr>
-              <w:t>services_Sample</w:t>
-            </w:r>
-            <w:proofErr w:type="spellEnd"/>
           </w:p>
         </w:tc>
         <w:tc>
@@ -20936,25 +19978,7 @@
           <w:sz w:val="22"/>
           <w:szCs w:val="20"/>
         </w:rPr>
-        <w:t xml:space="preserve">Choose a date and time that will pull in orders for chosen date. </w:t>
-      </w:r>
-      <w:proofErr w:type="gramStart"/>
-      <w:r>
-        <w:rPr>
-          <w:rFonts w:asciiTheme="minorHAnsi" w:hAnsiTheme="minorHAnsi" w:cstheme="minorHAnsi"/>
-          <w:sz w:val="22"/>
-          <w:szCs w:val="20"/>
-        </w:rPr>
-        <w:t>Otherwise</w:t>
-      </w:r>
-      <w:proofErr w:type="gramEnd"/>
-      <w:r>
-        <w:rPr>
-          <w:rFonts w:asciiTheme="minorHAnsi" w:hAnsiTheme="minorHAnsi" w:cstheme="minorHAnsi"/>
-          <w:sz w:val="22"/>
-          <w:szCs w:val="20"/>
-        </w:rPr>
-        <w:t xml:space="preserve"> the Optimization will fail. If using the test BSI service, this would be January 1</w:t>
+        <w:t>Choose a date and time that will pull in orders for chosen date. Otherwise the Optimization will fail. If using the test BSI service, this would be January 1</w:t>
       </w:r>
       <w:r>
         <w:rPr>
@@ -21136,15 +20160,7 @@
         <w:pStyle w:val="EsriProposalBodyText"/>
       </w:pPr>
       <w:r>
-        <w:t xml:space="preserve">If you do not define a template web map, a new plan is created with just the basic layers from the </w:t>
-      </w:r>
-      <w:proofErr w:type="spellStart"/>
-      <w:r>
-        <w:t>ERM_Plan_Template</w:t>
-      </w:r>
-      <w:proofErr w:type="spellEnd"/>
-      <w:r>
-        <w:t xml:space="preserve"> feature service.</w:t>
+        <w:t>If you do not define a template web map, a new plan is created with just the basic layers from the ERM_Plan_Template feature service.</w:t>
       </w:r>
     </w:p>
     <w:p>
@@ -21244,25 +20260,30 @@
           <w:sz w:val="22"/>
           <w:szCs w:val="20"/>
         </w:rPr>
-        <w:t xml:space="preserve">Open Pro and log into Portal as admin user that owns the </w:t>
-      </w:r>
-      <w:proofErr w:type="spellStart"/>
-      <w:r>
+        <w:t>Open Pro and log into Portal as admin user that owns the ERM_Registry feature service.</w:t>
+      </w:r>
+    </w:p>
+    <w:p>
+      <w:pPr>
+        <w:pStyle w:val="EsriProposalBodyText"/>
+        <w:numPr>
+          <w:ilvl w:val="1"/>
+          <w:numId w:val="27"/>
+        </w:numPr>
+        <w:spacing w:before="0" w:after="0"/>
         <w:rPr>
           <w:rFonts w:asciiTheme="minorHAnsi" w:hAnsiTheme="minorHAnsi" w:cstheme="minorHAnsi"/>
           <w:sz w:val="22"/>
           <w:szCs w:val="20"/>
         </w:rPr>
-        <w:t>ERM_Registry</w:t>
-      </w:r>
-      <w:proofErr w:type="spellEnd"/>
+      </w:pPr>
       <w:r>
         <w:rPr>
           <w:rFonts w:asciiTheme="minorHAnsi" w:hAnsiTheme="minorHAnsi" w:cstheme="minorHAnsi"/>
           <w:sz w:val="22"/>
           <w:szCs w:val="20"/>
         </w:rPr>
-        <w:t xml:space="preserve"> feature service.</w:t>
+        <w:t>Add the Registry table to a map</w:t>
       </w:r>
     </w:p>
     <w:p>
@@ -21285,14 +20306,14 @@
           <w:sz w:val="22"/>
           <w:szCs w:val="20"/>
         </w:rPr>
-        <w:t>Add the Registry table to a map</w:t>
-      </w:r>
-    </w:p>
-    <w:p>
-      <w:pPr>
-        <w:pStyle w:val="EsriProposalBodyText"/>
-        <w:numPr>
-          <w:ilvl w:val="1"/>
+        <w:t>Find entry for newly created plan and delete record. Save edits.</w:t>
+      </w:r>
+    </w:p>
+    <w:p>
+      <w:pPr>
+        <w:pStyle w:val="EsriProposalBodyText"/>
+        <w:numPr>
+          <w:ilvl w:val="0"/>
           <w:numId w:val="27"/>
         </w:numPr>
         <w:spacing w:before="0" w:after="0"/>
@@ -21308,7 +20329,7 @@
           <w:sz w:val="22"/>
           <w:szCs w:val="20"/>
         </w:rPr>
-        <w:t>Find entry for newly created plan and delete record. Save edits.</w:t>
+        <w:t>Log into Portal as same user that created the plan.</w:t>
       </w:r>
     </w:p>
     <w:p>
@@ -21331,7 +20352,7 @@
           <w:sz w:val="22"/>
           <w:szCs w:val="20"/>
         </w:rPr>
-        <w:t>Log into Portal as same user that created the plan.</w:t>
+        <w:t>Find the Web Map and Feature Layer for the new plan</w:t>
       </w:r>
     </w:p>
     <w:p>
@@ -21354,14 +20375,14 @@
           <w:sz w:val="22"/>
           <w:szCs w:val="20"/>
         </w:rPr>
-        <w:t>Find the Web Map and Feature Layer for the new plan</w:t>
-      </w:r>
-    </w:p>
-    <w:p>
-      <w:pPr>
-        <w:pStyle w:val="EsriProposalBodyText"/>
-        <w:numPr>
-          <w:ilvl w:val="0"/>
+        <w:t>Mark item as not to delete</w:t>
+      </w:r>
+    </w:p>
+    <w:p>
+      <w:pPr>
+        <w:pStyle w:val="EsriProposalBodyText"/>
+        <w:numPr>
+          <w:ilvl w:val="1"/>
           <w:numId w:val="27"/>
         </w:numPr>
         <w:spacing w:before="0" w:after="0"/>
@@ -21377,7 +20398,7 @@
           <w:sz w:val="22"/>
           <w:szCs w:val="20"/>
         </w:rPr>
-        <w:t>Mark item as not to delete</w:t>
+        <w:t>Open item to details page</w:t>
       </w:r>
     </w:p>
     <w:p>
@@ -21400,7 +20421,7 @@
           <w:sz w:val="22"/>
           <w:szCs w:val="20"/>
         </w:rPr>
-        <w:t>Open item to details page</w:t>
+        <w:t>Click Settings</w:t>
       </w:r>
     </w:p>
     <w:p>
@@ -21423,7 +20444,7 @@
           <w:sz w:val="22"/>
           <w:szCs w:val="20"/>
         </w:rPr>
-        <w:t>Click Settings</w:t>
+        <w:t>Under Delete Protection section, check the “Prevent this item from being accidentally delete” option.</w:t>
       </w:r>
     </w:p>
     <w:p>
@@ -21446,32 +20467,37 @@
           <w:sz w:val="22"/>
           <w:szCs w:val="20"/>
         </w:rPr>
-        <w:t xml:space="preserve">Under Delete Protection section, check the “Prevent this item from being accidentally </w:t>
-      </w:r>
-      <w:proofErr w:type="gramStart"/>
-      <w:r>
+        <w:t>Repeat for Web Map and Feature Layer</w:t>
+      </w:r>
+    </w:p>
+    <w:p>
+      <w:pPr>
+        <w:pStyle w:val="EsriProposalBodyText"/>
+        <w:numPr>
+          <w:ilvl w:val="0"/>
+          <w:numId w:val="27"/>
+        </w:numPr>
+        <w:spacing w:before="0" w:after="0"/>
         <w:rPr>
           <w:rFonts w:asciiTheme="minorHAnsi" w:hAnsiTheme="minorHAnsi" w:cstheme="minorHAnsi"/>
           <w:sz w:val="22"/>
           <w:szCs w:val="20"/>
         </w:rPr>
-        <w:t>delete</w:t>
-      </w:r>
-      <w:proofErr w:type="gramEnd"/>
+      </w:pPr>
       <w:r>
         <w:rPr>
           <w:rFonts w:asciiTheme="minorHAnsi" w:hAnsiTheme="minorHAnsi" w:cstheme="minorHAnsi"/>
           <w:sz w:val="22"/>
           <w:szCs w:val="20"/>
         </w:rPr>
-        <w:t>” option.</w:t>
-      </w:r>
-    </w:p>
-    <w:p>
-      <w:pPr>
-        <w:pStyle w:val="EsriProposalBodyText"/>
-        <w:numPr>
-          <w:ilvl w:val="1"/>
+        <w:t>Rename Web Map to “ERM Template Map” or another identifying name.</w:t>
+      </w:r>
+    </w:p>
+    <w:p>
+      <w:pPr>
+        <w:pStyle w:val="EsriProposalBodyText"/>
+        <w:numPr>
+          <w:ilvl w:val="0"/>
           <w:numId w:val="27"/>
         </w:numPr>
         <w:spacing w:before="0" w:after="0"/>
@@ -21487,7 +20513,7 @@
           <w:sz w:val="22"/>
           <w:szCs w:val="20"/>
         </w:rPr>
-        <w:t>Repeat for Web Map and Feature Layer</w:t>
+        <w:t>Rename Feature Layer to “ERM Template Features” or another identifying name.</w:t>
       </w:r>
     </w:p>
     <w:p>
@@ -21510,7 +20536,15 @@
           <w:sz w:val="22"/>
           <w:szCs w:val="20"/>
         </w:rPr>
-        <w:t>Rename Web Map to “ERM Template Map” or another identifying name.</w:t>
+        <w:t>If you have a folder to store all ERM items, move the map and feature layer into it.</w:t>
+      </w:r>
+    </w:p>
+    <w:p>
+      <w:pPr>
+        <w:pStyle w:val="EsriHeading4"/>
+      </w:pPr>
+      <w:r>
+        <w:t>Configure Template Web Map</w:t>
       </w:r>
     </w:p>
     <w:p>
@@ -21518,7 +20552,7 @@
         <w:pStyle w:val="EsriProposalBodyText"/>
         <w:numPr>
           <w:ilvl w:val="0"/>
-          <w:numId w:val="27"/>
+          <w:numId w:val="28"/>
         </w:numPr>
         <w:spacing w:before="0" w:after="0"/>
         <w:rPr>
@@ -21533,7 +20567,7 @@
           <w:sz w:val="22"/>
           <w:szCs w:val="20"/>
         </w:rPr>
-        <w:t>Rename Feature Layer to “ERM Template Features” or another identifying name.</w:t>
+        <w:t>Open your template web map through Portal.</w:t>
       </w:r>
     </w:p>
     <w:p>
@@ -21541,7 +20575,7 @@
         <w:pStyle w:val="EsriProposalBodyText"/>
         <w:numPr>
           <w:ilvl w:val="0"/>
-          <w:numId w:val="27"/>
+          <w:numId w:val="28"/>
         </w:numPr>
         <w:spacing w:before="0" w:after="0"/>
         <w:rPr>
@@ -21556,22 +20590,14 @@
           <w:sz w:val="22"/>
           <w:szCs w:val="20"/>
         </w:rPr>
-        <w:t>If you have a folder to store all ERM items, move the map and feature layer into it.</w:t>
-      </w:r>
-    </w:p>
-    <w:p>
-      <w:pPr>
-        <w:pStyle w:val="EsriHeading4"/>
-      </w:pPr>
-      <w:r>
-        <w:t>Configure Template Web Map</w:t>
-      </w:r>
-    </w:p>
-    <w:p>
-      <w:pPr>
-        <w:pStyle w:val="EsriProposalBodyText"/>
-        <w:numPr>
-          <w:ilvl w:val="0"/>
+        <w:t>Leave all existing ERM layers in the map. You can make following adjustments:</w:t>
+      </w:r>
+    </w:p>
+    <w:p>
+      <w:pPr>
+        <w:pStyle w:val="EsriProposalBodyText"/>
+        <w:numPr>
+          <w:ilvl w:val="1"/>
           <w:numId w:val="28"/>
         </w:numPr>
         <w:spacing w:before="0" w:after="0"/>
@@ -21587,7 +20613,277 @@
           <w:sz w:val="22"/>
           <w:szCs w:val="20"/>
         </w:rPr>
-        <w:t>Open your template web map through Portal.</w:t>
+        <w:t>Visibility</w:t>
+      </w:r>
+    </w:p>
+    <w:p>
+      <w:pPr>
+        <w:pStyle w:val="EsriProposalBodyText"/>
+        <w:numPr>
+          <w:ilvl w:val="1"/>
+          <w:numId w:val="28"/>
+        </w:numPr>
+        <w:spacing w:before="0" w:after="0"/>
+        <w:rPr>
+          <w:rFonts w:asciiTheme="minorHAnsi" w:hAnsiTheme="minorHAnsi"/>
+          <w:sz w:val="22"/>
+        </w:rPr>
+      </w:pPr>
+      <w:r>
+        <w:rPr>
+          <w:rFonts w:asciiTheme="minorHAnsi" w:hAnsiTheme="minorHAnsi"/>
+          <w:sz w:val="22"/>
+        </w:rPr>
+        <w:t>Symbology</w:t>
+      </w:r>
+    </w:p>
+    <w:p>
+      <w:pPr>
+        <w:pStyle w:val="EsriProposalBodyText"/>
+        <w:numPr>
+          <w:ilvl w:val="2"/>
+          <w:numId w:val="28"/>
+        </w:numPr>
+        <w:spacing w:before="0" w:after="0"/>
+        <w:rPr>
+          <w:sz w:val="22"/>
+        </w:rPr>
+      </w:pPr>
+      <w:r>
+        <w:rPr>
+          <w:rFonts w:asciiTheme="minorHAnsi" w:eastAsia="MS Mincho" w:hAnsiTheme="minorHAnsi"/>
+          <w:sz w:val="22"/>
+        </w:rPr>
+        <w:t xml:space="preserve">Do not </w:t>
+      </w:r>
+      <w:r>
+        <w:rPr>
+          <w:rFonts w:asciiTheme="minorHAnsi" w:eastAsia="MS Mincho" w:hAnsiTheme="minorHAnsi"/>
+          <w:sz w:val="22"/>
+        </w:rPr>
+        <w:t>change</w:t>
+      </w:r>
+      <w:r>
+        <w:rPr>
+          <w:rFonts w:asciiTheme="minorHAnsi" w:eastAsia="MS Mincho" w:hAnsiTheme="minorHAnsi"/>
+          <w:sz w:val="22"/>
+        </w:rPr>
+        <w:t xml:space="preserve"> GeoOrders, that is controlled by ERM. You can set Cluster Points.</w:t>
+      </w:r>
+    </w:p>
+    <w:p>
+      <w:pPr>
+        <w:pStyle w:val="EsriProposalBodyText"/>
+        <w:numPr>
+          <w:ilvl w:val="2"/>
+          <w:numId w:val="28"/>
+        </w:numPr>
+        <w:spacing w:before="0" w:after="0"/>
+        <w:rPr>
+          <w:sz w:val="22"/>
+        </w:rPr>
+      </w:pPr>
+      <w:r>
+        <w:rPr>
+          <w:rFonts w:asciiTheme="minorHAnsi" w:eastAsia="MS Mincho" w:hAnsiTheme="minorHAnsi"/>
+          <w:sz w:val="22"/>
+        </w:rPr>
+        <w:t>Do not change for Routes, can be adjusted in ERM API configuration.</w:t>
+      </w:r>
+    </w:p>
+    <w:p>
+      <w:pPr>
+        <w:pStyle w:val="EsriProposalBodyText"/>
+        <w:numPr>
+          <w:ilvl w:val="1"/>
+          <w:numId w:val="28"/>
+        </w:numPr>
+        <w:spacing w:before="0" w:after="0"/>
+        <w:rPr>
+          <w:rFonts w:asciiTheme="minorHAnsi" w:hAnsiTheme="minorHAnsi"/>
+          <w:sz w:val="22"/>
+        </w:rPr>
+      </w:pPr>
+      <w:r>
+        <w:rPr>
+          <w:rFonts w:asciiTheme="minorHAnsi" w:hAnsiTheme="minorHAnsi"/>
+          <w:sz w:val="22"/>
+        </w:rPr>
+        <w:t>Order/Sequence of Layers</w:t>
+      </w:r>
+    </w:p>
+    <w:p>
+      <w:pPr>
+        <w:pStyle w:val="EsriProposalBodyText"/>
+        <w:numPr>
+          <w:ilvl w:val="2"/>
+          <w:numId w:val="28"/>
+        </w:numPr>
+        <w:spacing w:before="0" w:after="0"/>
+        <w:rPr>
+          <w:rFonts w:asciiTheme="minorHAnsi" w:hAnsiTheme="minorHAnsi"/>
+          <w:sz w:val="22"/>
+        </w:rPr>
+      </w:pPr>
+      <w:r>
+        <w:rPr>
+          <w:rFonts w:asciiTheme="minorHAnsi" w:hAnsiTheme="minorHAnsi"/>
+          <w:sz w:val="22"/>
+        </w:rPr>
+        <w:t>Note that in the web config you must set index values for layers. Those values come from the feature service and not the template web map.</w:t>
+      </w:r>
+    </w:p>
+    <w:p>
+      <w:pPr>
+        <w:pStyle w:val="EsriProposalBodyText"/>
+        <w:numPr>
+          <w:ilvl w:val="1"/>
+          <w:numId w:val="28"/>
+        </w:numPr>
+        <w:spacing w:before="0" w:after="0"/>
+        <w:rPr>
+          <w:rFonts w:asciiTheme="minorHAnsi" w:hAnsiTheme="minorHAnsi"/>
+          <w:sz w:val="22"/>
+        </w:rPr>
+      </w:pPr>
+      <w:r>
+        <w:rPr>
+          <w:rFonts w:asciiTheme="minorHAnsi" w:hAnsiTheme="minorHAnsi"/>
+          <w:sz w:val="22"/>
+        </w:rPr>
+        <w:lastRenderedPageBreak/>
+        <w:t>Labeling</w:t>
+      </w:r>
+    </w:p>
+    <w:p>
+      <w:pPr>
+        <w:pStyle w:val="EsriProposalBodyText"/>
+        <w:numPr>
+          <w:ilvl w:val="1"/>
+          <w:numId w:val="28"/>
+        </w:numPr>
+        <w:spacing w:before="0" w:after="0"/>
+        <w:rPr>
+          <w:rFonts w:asciiTheme="minorHAnsi" w:hAnsiTheme="minorHAnsi"/>
+          <w:sz w:val="22"/>
+        </w:rPr>
+      </w:pPr>
+      <w:r>
+        <w:rPr>
+          <w:rFonts w:asciiTheme="minorHAnsi" w:hAnsiTheme="minorHAnsi"/>
+          <w:sz w:val="22"/>
+        </w:rPr>
+        <w:t>Add Popups</w:t>
+      </w:r>
+    </w:p>
+    <w:p>
+      <w:pPr>
+        <w:pStyle w:val="EsriProposalBodyText"/>
+        <w:numPr>
+          <w:ilvl w:val="2"/>
+          <w:numId w:val="28"/>
+        </w:numPr>
+        <w:spacing w:before="0" w:after="0"/>
+        <w:rPr>
+          <w:rFonts w:asciiTheme="minorHAnsi" w:hAnsiTheme="minorHAnsi"/>
+          <w:sz w:val="22"/>
+        </w:rPr>
+      </w:pPr>
+      <w:r>
+        <w:rPr>
+          <w:rFonts w:asciiTheme="minorHAnsi" w:hAnsiTheme="minorHAnsi"/>
+          <w:sz w:val="22"/>
+        </w:rPr>
+        <w:t>Except for GeoOrder and Route layers. They get their popup information from the ERM web app configuration.</w:t>
+      </w:r>
+    </w:p>
+    <w:p>
+      <w:pPr>
+        <w:pStyle w:val="EsriProposalBodyText"/>
+        <w:numPr>
+          <w:ilvl w:val="1"/>
+          <w:numId w:val="28"/>
+        </w:numPr>
+        <w:spacing w:before="0" w:after="0"/>
+        <w:rPr>
+          <w:sz w:val="22"/>
+        </w:rPr>
+      </w:pPr>
+      <w:r>
+        <w:rPr>
+          <w:rFonts w:asciiTheme="minorHAnsi" w:eastAsia="MS Mincho" w:hAnsiTheme="minorHAnsi"/>
+          <w:sz w:val="22"/>
+        </w:rPr>
+        <w:t>Cluster Points</w:t>
+      </w:r>
+    </w:p>
+    <w:p>
+      <w:pPr>
+        <w:pStyle w:val="EsriProposalBodyText"/>
+        <w:numPr>
+          <w:ilvl w:val="2"/>
+          <w:numId w:val="28"/>
+        </w:numPr>
+        <w:spacing w:before="0" w:after="0"/>
+        <w:rPr>
+          <w:sz w:val="22"/>
+        </w:rPr>
+      </w:pPr>
+      <w:r>
+        <w:rPr>
+          <w:rFonts w:asciiTheme="minorHAnsi" w:eastAsia="MS Mincho" w:hAnsiTheme="minorHAnsi"/>
+          <w:sz w:val="22"/>
+        </w:rPr>
+        <w:t>This can be helpful to set on GeoOrders layer.</w:t>
+      </w:r>
+    </w:p>
+    <w:p>
+      <w:pPr>
+        <w:pStyle w:val="EsriProposalBodyText"/>
+        <w:numPr>
+          <w:ilvl w:val="2"/>
+          <w:numId w:val="28"/>
+        </w:numPr>
+        <w:spacing w:before="0" w:after="0"/>
+        <w:rPr>
+          <w:rFonts w:asciiTheme="minorHAnsi" w:hAnsiTheme="minorHAnsi"/>
+          <w:sz w:val="22"/>
+        </w:rPr>
+      </w:pPr>
+      <w:r>
+        <w:rPr>
+          <w:rFonts w:asciiTheme="minorHAnsi" w:hAnsiTheme="minorHAnsi"/>
+          <w:sz w:val="22"/>
+        </w:rPr>
+        <w:t>To have the counts label in the cluster circle, will need to configure in the newer version of Web Map viewer.</w:t>
+      </w:r>
+    </w:p>
+    <w:p>
+      <w:pPr>
+        <w:pStyle w:val="EsriProposalBodyText"/>
+        <w:numPr>
+          <w:ilvl w:val="2"/>
+          <w:numId w:val="28"/>
+        </w:numPr>
+        <w:spacing w:before="0" w:after="0"/>
+        <w:rPr>
+          <w:rFonts w:asciiTheme="minorHAnsi" w:hAnsiTheme="minorHAnsi"/>
+          <w:sz w:val="22"/>
+        </w:rPr>
+      </w:pPr>
+      <w:r>
+        <w:rPr>
+          <w:rFonts w:asciiTheme="minorHAnsi" w:hAnsiTheme="minorHAnsi"/>
+          <w:sz w:val="22"/>
+        </w:rPr>
+        <w:t xml:space="preserve">Clusters will need to be configured to have popups for user to be able to click on a Cluster point and get list of underlying </w:t>
+      </w:r>
+      <w:r>
+        <w:rPr>
+          <w:rFonts w:asciiTheme="minorHAnsi" w:hAnsiTheme="minorHAnsi"/>
+          <w:sz w:val="22"/>
+        </w:rPr>
+        <w:t>orders.</w:t>
       </w:r>
     </w:p>
     <w:p>
@@ -21610,25 +20906,30 @@
           <w:sz w:val="22"/>
           <w:szCs w:val="20"/>
         </w:rPr>
-        <w:t xml:space="preserve">Leave all existing ERM layers </w:t>
-      </w:r>
-      <w:proofErr w:type="gramStart"/>
-      <w:r>
+        <w:t>Add additional layers as needed. These could be:</w:t>
+      </w:r>
+    </w:p>
+    <w:p>
+      <w:pPr>
+        <w:pStyle w:val="EsriProposalBodyText"/>
+        <w:numPr>
+          <w:ilvl w:val="1"/>
+          <w:numId w:val="28"/>
+        </w:numPr>
+        <w:spacing w:before="0" w:after="0"/>
         <w:rPr>
           <w:rFonts w:asciiTheme="minorHAnsi" w:hAnsiTheme="minorHAnsi" w:cstheme="minorHAnsi"/>
           <w:sz w:val="22"/>
           <w:szCs w:val="20"/>
         </w:rPr>
-        <w:t>in</w:t>
-      </w:r>
-      <w:proofErr w:type="gramEnd"/>
+      </w:pPr>
       <w:r>
         <w:rPr>
           <w:rFonts w:asciiTheme="minorHAnsi" w:hAnsiTheme="minorHAnsi" w:cstheme="minorHAnsi"/>
           <w:sz w:val="22"/>
           <w:szCs w:val="20"/>
         </w:rPr>
-        <w:t xml:space="preserve"> the map. You can make following adjustments:</w:t>
+        <w:t>Extra ERM layers such as MDM Locations or GPS Truck Locations</w:t>
       </w:r>
     </w:p>
     <w:p>
@@ -21651,447 +20952,60 @@
           <w:sz w:val="22"/>
           <w:szCs w:val="20"/>
         </w:rPr>
-        <w:t>Visibility</w:t>
-      </w:r>
-    </w:p>
-    <w:p>
-      <w:pPr>
-        <w:pStyle w:val="EsriProposalBodyText"/>
-        <w:numPr>
-          <w:ilvl w:val="1"/>
-          <w:numId w:val="28"/>
-        </w:numPr>
-        <w:spacing w:before="0" w:after="0"/>
-        <w:rPr>
-          <w:rFonts w:asciiTheme="minorHAnsi" w:hAnsiTheme="minorHAnsi"/>
-          <w:sz w:val="22"/>
-        </w:rPr>
-      </w:pPr>
-      <w:r>
-        <w:rPr>
-          <w:rFonts w:asciiTheme="minorHAnsi" w:hAnsiTheme="minorHAnsi"/>
-          <w:sz w:val="22"/>
-        </w:rPr>
-        <w:t>Symbology</w:t>
-      </w:r>
-    </w:p>
-    <w:p>
-      <w:pPr>
-        <w:pStyle w:val="EsriProposalBodyText"/>
-        <w:numPr>
-          <w:ilvl w:val="2"/>
-          <w:numId w:val="28"/>
-        </w:numPr>
-        <w:spacing w:before="0" w:after="0"/>
-        <w:rPr>
-          <w:sz w:val="22"/>
-        </w:rPr>
-      </w:pPr>
-      <w:r>
-        <w:rPr>
-          <w:rFonts w:asciiTheme="minorHAnsi" w:eastAsia="MS Mincho" w:hAnsiTheme="minorHAnsi"/>
-          <w:sz w:val="22"/>
-        </w:rPr>
-        <w:t xml:space="preserve">Do not </w:t>
-      </w:r>
-      <w:r>
-        <w:rPr>
-          <w:rFonts w:asciiTheme="minorHAnsi" w:eastAsia="MS Mincho" w:hAnsiTheme="minorHAnsi"/>
-          <w:sz w:val="22"/>
-        </w:rPr>
-        <w:t>change</w:t>
-      </w:r>
-      <w:r>
-        <w:rPr>
-          <w:rFonts w:asciiTheme="minorHAnsi" w:eastAsia="MS Mincho" w:hAnsiTheme="minorHAnsi"/>
-          <w:sz w:val="22"/>
-        </w:rPr>
-        <w:t xml:space="preserve"> </w:t>
-      </w:r>
-      <w:proofErr w:type="spellStart"/>
-      <w:r>
-        <w:rPr>
-          <w:rFonts w:asciiTheme="minorHAnsi" w:eastAsia="MS Mincho" w:hAnsiTheme="minorHAnsi"/>
-          <w:sz w:val="22"/>
-        </w:rPr>
-        <w:t>GeoOrders</w:t>
-      </w:r>
-      <w:proofErr w:type="spellEnd"/>
-      <w:r>
-        <w:rPr>
-          <w:rFonts w:asciiTheme="minorHAnsi" w:eastAsia="MS Mincho" w:hAnsiTheme="minorHAnsi"/>
-          <w:sz w:val="22"/>
-        </w:rPr>
-        <w:t>, that is controlled by ERM. You can set Cluster Points.</w:t>
-      </w:r>
-    </w:p>
-    <w:p>
-      <w:pPr>
-        <w:pStyle w:val="EsriProposalBodyText"/>
-        <w:numPr>
-          <w:ilvl w:val="2"/>
-          <w:numId w:val="28"/>
-        </w:numPr>
-        <w:spacing w:before="0" w:after="0"/>
-        <w:rPr>
-          <w:sz w:val="22"/>
-        </w:rPr>
-      </w:pPr>
-      <w:r>
-        <w:rPr>
-          <w:rFonts w:asciiTheme="minorHAnsi" w:eastAsia="MS Mincho" w:hAnsiTheme="minorHAnsi"/>
-          <w:sz w:val="22"/>
-        </w:rPr>
-        <w:t>Do not change for Routes, can be adjusted in ERM API configuration.</w:t>
-      </w:r>
-    </w:p>
-    <w:p>
-      <w:pPr>
-        <w:pStyle w:val="EsriProposalBodyText"/>
-        <w:numPr>
-          <w:ilvl w:val="1"/>
-          <w:numId w:val="28"/>
-        </w:numPr>
-        <w:spacing w:before="0" w:after="0"/>
-        <w:rPr>
-          <w:rFonts w:asciiTheme="minorHAnsi" w:hAnsiTheme="minorHAnsi"/>
-          <w:sz w:val="22"/>
-        </w:rPr>
-      </w:pPr>
-      <w:r>
-        <w:rPr>
-          <w:rFonts w:asciiTheme="minorHAnsi" w:hAnsiTheme="minorHAnsi"/>
-          <w:sz w:val="22"/>
-        </w:rPr>
-        <w:t>Order/Sequence of Layers</w:t>
-      </w:r>
-    </w:p>
-    <w:p>
-      <w:pPr>
-        <w:pStyle w:val="EsriProposalBodyText"/>
-        <w:numPr>
-          <w:ilvl w:val="2"/>
-          <w:numId w:val="28"/>
-        </w:numPr>
-        <w:spacing w:before="0" w:after="0"/>
-        <w:rPr>
-          <w:rFonts w:asciiTheme="minorHAnsi" w:hAnsiTheme="minorHAnsi"/>
-          <w:sz w:val="22"/>
-        </w:rPr>
-      </w:pPr>
-      <w:r>
-        <w:rPr>
-          <w:rFonts w:asciiTheme="minorHAnsi" w:hAnsiTheme="minorHAnsi"/>
-          <w:sz w:val="22"/>
-        </w:rPr>
-        <w:t>Note that in the web config you must set index values for layers. Those values come from the feature service and not the template web map.</w:t>
-      </w:r>
-    </w:p>
-    <w:p>
-      <w:pPr>
-        <w:pStyle w:val="EsriProposalBodyText"/>
-        <w:numPr>
-          <w:ilvl w:val="1"/>
-          <w:numId w:val="28"/>
-        </w:numPr>
-        <w:spacing w:before="0" w:after="0"/>
-        <w:rPr>
-          <w:rFonts w:asciiTheme="minorHAnsi" w:hAnsiTheme="minorHAnsi"/>
-          <w:sz w:val="22"/>
-        </w:rPr>
-      </w:pPr>
-      <w:r>
-        <w:rPr>
-          <w:rFonts w:asciiTheme="minorHAnsi" w:hAnsiTheme="minorHAnsi"/>
-          <w:sz w:val="22"/>
-        </w:rPr>
-        <w:lastRenderedPageBreak/>
-        <w:t>Labeling</w:t>
-      </w:r>
-    </w:p>
-    <w:p>
-      <w:pPr>
-        <w:pStyle w:val="EsriProposalBodyText"/>
-        <w:numPr>
-          <w:ilvl w:val="1"/>
-          <w:numId w:val="28"/>
-        </w:numPr>
-        <w:spacing w:before="0" w:after="0"/>
-        <w:rPr>
-          <w:rFonts w:asciiTheme="minorHAnsi" w:hAnsiTheme="minorHAnsi"/>
-          <w:sz w:val="22"/>
-        </w:rPr>
-      </w:pPr>
-      <w:r>
-        <w:rPr>
-          <w:rFonts w:asciiTheme="minorHAnsi" w:hAnsiTheme="minorHAnsi"/>
-          <w:sz w:val="22"/>
-        </w:rPr>
-        <w:t>Add Popups</w:t>
-      </w:r>
-    </w:p>
-    <w:p>
-      <w:pPr>
-        <w:pStyle w:val="EsriProposalBodyText"/>
-        <w:numPr>
-          <w:ilvl w:val="2"/>
-          <w:numId w:val="28"/>
-        </w:numPr>
-        <w:spacing w:before="0" w:after="0"/>
-        <w:rPr>
-          <w:rFonts w:asciiTheme="minorHAnsi" w:hAnsiTheme="minorHAnsi"/>
-          <w:sz w:val="22"/>
-        </w:rPr>
-      </w:pPr>
-      <w:r>
-        <w:rPr>
-          <w:rFonts w:asciiTheme="minorHAnsi" w:hAnsiTheme="minorHAnsi"/>
-          <w:sz w:val="22"/>
-        </w:rPr>
-        <w:t xml:space="preserve">Except for </w:t>
-      </w:r>
-      <w:proofErr w:type="spellStart"/>
-      <w:r>
-        <w:rPr>
-          <w:rFonts w:asciiTheme="minorHAnsi" w:hAnsiTheme="minorHAnsi"/>
-          <w:sz w:val="22"/>
-        </w:rPr>
-        <w:t>GeoOrder</w:t>
-      </w:r>
-      <w:proofErr w:type="spellEnd"/>
-      <w:r>
-        <w:rPr>
-          <w:rFonts w:asciiTheme="minorHAnsi" w:hAnsiTheme="minorHAnsi"/>
-          <w:sz w:val="22"/>
-        </w:rPr>
-        <w:t xml:space="preserve"> and Route layers. They get their popup information from the ERM web app configuration.</w:t>
-      </w:r>
-    </w:p>
-    <w:p>
-      <w:pPr>
-        <w:pStyle w:val="EsriProposalBodyText"/>
-        <w:numPr>
-          <w:ilvl w:val="1"/>
-          <w:numId w:val="28"/>
-        </w:numPr>
-        <w:spacing w:before="0" w:after="0"/>
-        <w:rPr>
-          <w:sz w:val="22"/>
-        </w:rPr>
-      </w:pPr>
-      <w:r>
-        <w:rPr>
-          <w:rFonts w:asciiTheme="minorHAnsi" w:eastAsia="MS Mincho" w:hAnsiTheme="minorHAnsi"/>
-          <w:sz w:val="22"/>
-        </w:rPr>
-        <w:t>Cluster Points</w:t>
-      </w:r>
-    </w:p>
-    <w:p>
-      <w:pPr>
-        <w:pStyle w:val="EsriProposalBodyText"/>
-        <w:numPr>
-          <w:ilvl w:val="2"/>
-          <w:numId w:val="28"/>
-        </w:numPr>
-        <w:spacing w:before="0" w:after="0"/>
-        <w:rPr>
-          <w:sz w:val="22"/>
-        </w:rPr>
-      </w:pPr>
-      <w:r>
-        <w:rPr>
-          <w:rFonts w:asciiTheme="minorHAnsi" w:eastAsia="MS Mincho" w:hAnsiTheme="minorHAnsi"/>
-          <w:sz w:val="22"/>
-        </w:rPr>
-        <w:t xml:space="preserve">This can be helpful to set on </w:t>
-      </w:r>
-      <w:proofErr w:type="spellStart"/>
-      <w:r>
-        <w:rPr>
-          <w:rFonts w:asciiTheme="minorHAnsi" w:eastAsia="MS Mincho" w:hAnsiTheme="minorHAnsi"/>
-          <w:sz w:val="22"/>
-        </w:rPr>
-        <w:t>GeoOrders</w:t>
-      </w:r>
-      <w:proofErr w:type="spellEnd"/>
-      <w:r>
-        <w:rPr>
-          <w:rFonts w:asciiTheme="minorHAnsi" w:eastAsia="MS Mincho" w:hAnsiTheme="minorHAnsi"/>
-          <w:sz w:val="22"/>
-        </w:rPr>
-        <w:t xml:space="preserve"> layer.</w:t>
-      </w:r>
-    </w:p>
-    <w:p>
-      <w:pPr>
-        <w:pStyle w:val="EsriProposalBodyText"/>
-        <w:numPr>
-          <w:ilvl w:val="2"/>
-          <w:numId w:val="28"/>
-        </w:numPr>
-        <w:spacing w:before="0" w:after="0"/>
-        <w:rPr>
-          <w:rFonts w:asciiTheme="minorHAnsi" w:hAnsiTheme="minorHAnsi"/>
-          <w:sz w:val="22"/>
-        </w:rPr>
-      </w:pPr>
-      <w:r>
-        <w:rPr>
-          <w:rFonts w:asciiTheme="minorHAnsi" w:hAnsiTheme="minorHAnsi"/>
-          <w:sz w:val="22"/>
-        </w:rPr>
-        <w:t>To have the counts label in the cluster circle, will need to configure in the newer version of Web Map viewer.</w:t>
-      </w:r>
-    </w:p>
-    <w:p>
-      <w:pPr>
-        <w:pStyle w:val="EsriProposalBodyText"/>
-        <w:numPr>
-          <w:ilvl w:val="2"/>
-          <w:numId w:val="28"/>
-        </w:numPr>
-        <w:spacing w:before="0" w:after="0"/>
-        <w:rPr>
-          <w:rFonts w:asciiTheme="minorHAnsi" w:hAnsiTheme="minorHAnsi"/>
-          <w:sz w:val="22"/>
-        </w:rPr>
-      </w:pPr>
-      <w:r>
-        <w:rPr>
-          <w:rFonts w:asciiTheme="minorHAnsi" w:hAnsiTheme="minorHAnsi"/>
-          <w:sz w:val="22"/>
-        </w:rPr>
-        <w:t xml:space="preserve">Clusters will need to be configured to have popups for user to be able to click on a Cluster point and get list of underlying </w:t>
-      </w:r>
-      <w:r>
-        <w:rPr>
-          <w:rFonts w:asciiTheme="minorHAnsi" w:hAnsiTheme="minorHAnsi"/>
-          <w:sz w:val="22"/>
-        </w:rPr>
-        <w:t>orders.</w:t>
-      </w:r>
-    </w:p>
-    <w:p>
-      <w:pPr>
-        <w:pStyle w:val="EsriProposalBodyText"/>
-        <w:numPr>
-          <w:ilvl w:val="0"/>
-          <w:numId w:val="28"/>
-        </w:numPr>
-        <w:spacing w:before="0" w:after="0"/>
+        <w:t xml:space="preserve">Living atlas layers such </w:t>
+      </w:r>
+      <w:r>
         <w:rPr>
           <w:rFonts w:asciiTheme="minorHAnsi" w:hAnsiTheme="minorHAnsi" w:cstheme="minorHAnsi"/>
           <w:sz w:val="22"/>
           <w:szCs w:val="20"/>
         </w:rPr>
-      </w:pPr>
-      <w:r>
+        <w:t>weather.</w:t>
+      </w:r>
+    </w:p>
+    <w:p>
+      <w:pPr>
+        <w:pStyle w:val="EsriProposalBodyText"/>
+        <w:numPr>
+          <w:ilvl w:val="1"/>
+          <w:numId w:val="28"/>
+        </w:numPr>
+        <w:spacing w:before="0" w:after="0"/>
         <w:rPr>
           <w:rFonts w:asciiTheme="minorHAnsi" w:hAnsiTheme="minorHAnsi" w:cstheme="minorHAnsi"/>
           <w:sz w:val="22"/>
           <w:szCs w:val="20"/>
         </w:rPr>
-        <w:t>Add additional layers as needed. These could be:</w:t>
-      </w:r>
-    </w:p>
-    <w:p>
-      <w:pPr>
-        <w:pStyle w:val="EsriProposalBodyText"/>
-        <w:numPr>
-          <w:ilvl w:val="1"/>
-          <w:numId w:val="28"/>
-        </w:numPr>
-        <w:spacing w:before="0" w:after="0"/>
+      </w:pPr>
+      <w:r>
         <w:rPr>
           <w:rFonts w:asciiTheme="minorHAnsi" w:hAnsiTheme="minorHAnsi" w:cstheme="minorHAnsi"/>
           <w:sz w:val="22"/>
           <w:szCs w:val="20"/>
         </w:rPr>
-      </w:pPr>
-      <w:r>
+        <w:t>Traffic feeds</w:t>
+      </w:r>
+    </w:p>
+    <w:p>
+      <w:pPr>
+        <w:pStyle w:val="EsriProposalBodyText"/>
+        <w:numPr>
+          <w:ilvl w:val="1"/>
+          <w:numId w:val="28"/>
+        </w:numPr>
+        <w:spacing w:before="0" w:after="0"/>
         <w:rPr>
           <w:rFonts w:asciiTheme="minorHAnsi" w:hAnsiTheme="minorHAnsi" w:cstheme="minorHAnsi"/>
           <w:sz w:val="22"/>
           <w:szCs w:val="20"/>
         </w:rPr>
-        <w:t>Extra ERM layers such as MDM Locations or GPS Truck Locations</w:t>
-      </w:r>
-    </w:p>
-    <w:p>
-      <w:pPr>
-        <w:pStyle w:val="EsriProposalBodyText"/>
-        <w:numPr>
-          <w:ilvl w:val="1"/>
-          <w:numId w:val="28"/>
-        </w:numPr>
-        <w:spacing w:before="0" w:after="0"/>
+      </w:pPr>
+      <w:r>
         <w:rPr>
           <w:rFonts w:asciiTheme="minorHAnsi" w:hAnsiTheme="minorHAnsi" w:cstheme="minorHAnsi"/>
           <w:sz w:val="22"/>
           <w:szCs w:val="20"/>
         </w:rPr>
-      </w:pPr>
-      <w:r>
-        <w:rPr>
-          <w:rFonts w:asciiTheme="minorHAnsi" w:hAnsiTheme="minorHAnsi" w:cstheme="minorHAnsi"/>
-          <w:sz w:val="22"/>
-          <w:szCs w:val="20"/>
-        </w:rPr>
-        <w:t xml:space="preserve">Living atlas layers such </w:t>
-      </w:r>
-      <w:r>
-        <w:rPr>
-          <w:rFonts w:asciiTheme="minorHAnsi" w:hAnsiTheme="minorHAnsi" w:cstheme="minorHAnsi"/>
-          <w:sz w:val="22"/>
-          <w:szCs w:val="20"/>
-        </w:rPr>
-        <w:t>weather.</w:t>
-      </w:r>
-    </w:p>
-    <w:p>
-      <w:pPr>
-        <w:pStyle w:val="EsriProposalBodyText"/>
-        <w:numPr>
-          <w:ilvl w:val="1"/>
-          <w:numId w:val="28"/>
-        </w:numPr>
-        <w:spacing w:before="0" w:after="0"/>
-        <w:rPr>
-          <w:rFonts w:asciiTheme="minorHAnsi" w:hAnsiTheme="minorHAnsi" w:cstheme="minorHAnsi"/>
-          <w:sz w:val="22"/>
-          <w:szCs w:val="20"/>
-        </w:rPr>
-      </w:pPr>
-      <w:r>
-        <w:rPr>
-          <w:rFonts w:asciiTheme="minorHAnsi" w:hAnsiTheme="minorHAnsi" w:cstheme="minorHAnsi"/>
-          <w:sz w:val="22"/>
-          <w:szCs w:val="20"/>
-        </w:rPr>
-        <w:t>Traffic feeds</w:t>
-      </w:r>
-    </w:p>
-    <w:p>
-      <w:pPr>
-        <w:pStyle w:val="EsriProposalBodyText"/>
-        <w:numPr>
-          <w:ilvl w:val="1"/>
-          <w:numId w:val="28"/>
-        </w:numPr>
-        <w:spacing w:before="0" w:after="0"/>
-        <w:rPr>
-          <w:rFonts w:asciiTheme="minorHAnsi" w:hAnsiTheme="minorHAnsi" w:cstheme="minorHAnsi"/>
-          <w:sz w:val="22"/>
-          <w:szCs w:val="20"/>
-        </w:rPr>
-      </w:pPr>
-      <w:r>
-        <w:rPr>
-          <w:rFonts w:asciiTheme="minorHAnsi" w:hAnsiTheme="minorHAnsi" w:cstheme="minorHAnsi"/>
-          <w:sz w:val="22"/>
-          <w:szCs w:val="20"/>
-        </w:rPr>
         <w:t>Industry specific layers your organization hosts.</w:t>
       </w:r>
     </w:p>
@@ -22143,23 +21057,7 @@
           <w:rFonts w:cs="Times New Roman"/>
           <w:szCs w:val="24"/>
         </w:rPr>
-        <w:t xml:space="preserve">Use the </w:t>
-      </w:r>
-      <w:proofErr w:type="spellStart"/>
-      <w:r>
-        <w:rPr>
-          <w:rFonts w:cs="Times New Roman"/>
-          <w:szCs w:val="24"/>
-        </w:rPr>
-        <w:t>ERM_Plan_Template</w:t>
-      </w:r>
-      <w:proofErr w:type="spellEnd"/>
-      <w:r>
-        <w:rPr>
-          <w:rFonts w:cs="Times New Roman"/>
-          <w:szCs w:val="24"/>
-        </w:rPr>
-        <w:t xml:space="preserve"> map for display settings of the layers. </w:t>
+        <w:t xml:space="preserve">Use the ERM_Plan_Template map for display settings of the layers. </w:t>
       </w:r>
     </w:p>
     <w:p>
@@ -22384,15 +21282,7 @@
         <w:spacing w:before="0" w:after="0"/>
       </w:pPr>
       <w:r>
-        <w:t xml:space="preserve">Open Pro and log into Portal as admin user that owns the </w:t>
-      </w:r>
-      <w:proofErr w:type="spellStart"/>
-      <w:r>
-        <w:t>ERM_Registry</w:t>
-      </w:r>
-      <w:proofErr w:type="spellEnd"/>
-      <w:r>
-        <w:t xml:space="preserve"> feature service.</w:t>
+        <w:t>Open Pro and log into Portal as admin user that owns the ERM_Registry feature service.</w:t>
       </w:r>
     </w:p>
     <w:p>
@@ -22465,13 +21355,8 @@
       <w:r>
         <w:t xml:space="preserve">Mark item as not to </w:t>
       </w:r>
-      <w:proofErr w:type="gramStart"/>
-      <w:r>
-        <w:t>delete</w:t>
-      </w:r>
-      <w:proofErr w:type="gramEnd"/>
-      <w:r>
-        <w:t>.</w:t>
+      <w:r>
+        <w:t>delete.</w:t>
       </w:r>
     </w:p>
     <w:p>
@@ -22492,16 +21377,11 @@
       <w:r>
         <w:t xml:space="preserve"> to </w:t>
       </w:r>
-      <w:proofErr w:type="gramStart"/>
       <w:r>
         <w:t>D</w:t>
       </w:r>
       <w:r>
-        <w:t>etails</w:t>
-      </w:r>
-      <w:proofErr w:type="gramEnd"/>
-      <w:r>
-        <w:t xml:space="preserve"> </w:t>
+        <w:t xml:space="preserve">etails </w:t>
       </w:r>
       <w:r>
         <w:t>page.</w:t>
@@ -22530,15 +21410,7 @@
         <w:spacing w:before="0" w:after="0"/>
       </w:pPr>
       <w:r>
-        <w:t xml:space="preserve">Under </w:t>
-      </w:r>
-      <w:proofErr w:type="gramStart"/>
-      <w:r>
-        <w:t>Delete</w:t>
-      </w:r>
-      <w:proofErr w:type="gramEnd"/>
-      <w:r>
-        <w:t xml:space="preserve"> Protection section, check the “Prevent this item from being accidentally </w:t>
+        <w:t xml:space="preserve">Under Delete Protection section, check the “Prevent this item from being accidentally </w:t>
       </w:r>
       <w:r>
         <w:t>deleted</w:t>
@@ -22660,15 +21532,7 @@
         <w:t>NOTE</w:t>
       </w:r>
       <w:r>
-        <w:t xml:space="preserve">: All additional layers to be added into the dashboard will also be </w:t>
-      </w:r>
-      <w:proofErr w:type="gramStart"/>
-      <w:r>
-        <w:t>in</w:t>
-      </w:r>
-      <w:proofErr w:type="gramEnd"/>
-      <w:r>
-        <w:t xml:space="preserve"> the plan map that the Route Planner users will see. The </w:t>
+        <w:t xml:space="preserve">: All additional layers to be added into the dashboard will also be in the plan map that the Route Planner users will see. The </w:t>
       </w:r>
       <w:hyperlink r:id="rId27" w:history="1">
         <w:r>
@@ -22743,13 +21607,9 @@
       <w:r>
         <w:t xml:space="preserve">In the ERM API config.js file, set the </w:t>
       </w:r>
-      <w:proofErr w:type="spellStart"/>
-      <w:proofErr w:type="gramStart"/>
       <w:r>
         <w:t>config.templateWebMapId</w:t>
       </w:r>
-      <w:proofErr w:type="spellEnd"/>
-      <w:proofErr w:type="gramEnd"/>
       <w:r>
         <w:t xml:space="preserve"> value to your map ID.</w:t>
       </w:r>
@@ -22969,21 +21829,8 @@
       </w:pPr>
       <w:r>
         <w:lastRenderedPageBreak/>
-        <w:t>Located at &lt;install location&gt;\middleware\</w:t>
-      </w:r>
-      <w:proofErr w:type="spellStart"/>
-      <w:r>
-        <w:t>src</w:t>
-      </w:r>
-      <w:proofErr w:type="spellEnd"/>
-      <w:r>
-        <w:t>\</w:t>
-      </w:r>
-      <w:proofErr w:type="spellStart"/>
-      <w:r>
-        <w:t>config.json</w:t>
-      </w:r>
-      <w:proofErr w:type="spellEnd"/>
+        <w:t>Located at &lt;install location&gt;\middleware\src\config.json</w:t>
+      </w:r>
     </w:p>
     <w:p>
       <w:pPr>
@@ -23010,11 +21857,9 @@
       <w:r>
         <w:t xml:space="preserve">Set the </w:t>
       </w:r>
-      <w:proofErr w:type="spellStart"/>
       <w:r>
         <w:t>dashboardTemplateItemId</w:t>
       </w:r>
-      <w:proofErr w:type="spellEnd"/>
       <w:r>
         <w:t xml:space="preserve"> value to the ID of the template dashboard created previously.</w:t>
       </w:r>
@@ -23031,13 +21876,9 @@
       <w:r>
         <w:t xml:space="preserve">If using extra data layers in your dashboard, set the </w:t>
       </w:r>
-      <w:proofErr w:type="spellStart"/>
-      <w:proofErr w:type="gramStart"/>
       <w:r>
         <w:t>config.templateWebMapId</w:t>
       </w:r>
-      <w:proofErr w:type="spellEnd"/>
-      <w:proofErr w:type="gramEnd"/>
       <w:r>
         <w:t xml:space="preserve"> to the ID of the map used to make the dashboard.</w:t>
       </w:r>
@@ -23351,21 +22192,8 @@
         <w:spacing w:before="0" w:after="0"/>
       </w:pPr>
       <w:r>
-        <w:t xml:space="preserve">Located under </w:t>
-      </w:r>
-      <w:proofErr w:type="spellStart"/>
-      <w:r>
-        <w:t>routeplanner</w:t>
-      </w:r>
-      <w:proofErr w:type="spellEnd"/>
-      <w:r>
-        <w:t>\</w:t>
-      </w:r>
-      <w:proofErr w:type="spellStart"/>
-      <w:r>
-        <w:t>config.json</w:t>
-      </w:r>
-      <w:proofErr w:type="spellEnd"/>
+        <w:t>Located under routeplanner\config.json</w:t>
+      </w:r>
     </w:p>
     <w:p>
       <w:pPr>
@@ -23379,11 +22207,9 @@
       <w:r>
         <w:t xml:space="preserve">Verify that </w:t>
       </w:r>
-      <w:proofErr w:type="spellStart"/>
       <w:r>
         <w:t>showDashboardControls</w:t>
       </w:r>
-      <w:proofErr w:type="spellEnd"/>
       <w:r>
         <w:t xml:space="preserve"> is set to true.</w:t>
       </w:r>
@@ -23464,35 +22290,7 @@
         <w:rPr>
           <w:rFonts w:cs="Times New Roman"/>
         </w:rPr>
-        <w:t xml:space="preserve">From the </w:t>
-      </w:r>
-      <w:proofErr w:type="spellStart"/>
-      <w:r>
-        <w:rPr>
-          <w:rFonts w:cs="Times New Roman"/>
-        </w:rPr>
-        <w:t>services_Sample</w:t>
-      </w:r>
-      <w:proofErr w:type="spellEnd"/>
-      <w:r>
-        <w:rPr>
-          <w:rFonts w:cs="Times New Roman"/>
-        </w:rPr>
-        <w:t xml:space="preserve"> folder, open the </w:t>
-      </w:r>
-      <w:proofErr w:type="spellStart"/>
-      <w:r>
-        <w:rPr>
-          <w:rFonts w:cs="Times New Roman"/>
-        </w:rPr>
-        <w:t>ERM_services</w:t>
-      </w:r>
-      <w:proofErr w:type="spellEnd"/>
-      <w:r>
-        <w:rPr>
-          <w:rFonts w:cs="Times New Roman"/>
-        </w:rPr>
-        <w:t xml:space="preserve"> Pro project.</w:t>
+        <w:t>From the services_Sample folder, open the ERM_services Pro project.</w:t>
       </w:r>
     </w:p>
     <w:p>
@@ -23534,23 +22332,7 @@
           <w:rFonts w:cs="Times New Roman"/>
           <w:szCs w:val="24"/>
         </w:rPr>
-        <w:t xml:space="preserve">From Catalog View, choose Toolboxes and open the </w:t>
-      </w:r>
-      <w:proofErr w:type="spellStart"/>
-      <w:r>
-        <w:rPr>
-          <w:rFonts w:cs="Times New Roman"/>
-          <w:szCs w:val="24"/>
-        </w:rPr>
-        <w:t>ERM_Utilities</w:t>
-      </w:r>
-      <w:proofErr w:type="spellEnd"/>
-      <w:r>
-        <w:rPr>
-          <w:rFonts w:cs="Times New Roman"/>
-          <w:szCs w:val="24"/>
-        </w:rPr>
-        <w:t xml:space="preserve"> toolbox.</w:t>
+        <w:t>From Catalog View, choose Toolboxes and open the ERM_Utilities toolbox.</w:t>
       </w:r>
     </w:p>
     <w:p>
@@ -23588,35 +22370,7 @@
         <w:rPr>
           <w:rFonts w:cs="Times New Roman"/>
         </w:rPr>
-        <w:t xml:space="preserve">Project File – is prepopulated. It assumes you are using the </w:t>
-      </w:r>
-      <w:proofErr w:type="spellStart"/>
-      <w:r>
-        <w:rPr>
-          <w:rFonts w:cs="Times New Roman"/>
-        </w:rPr>
-        <w:t>ERM_services</w:t>
-      </w:r>
-      <w:proofErr w:type="spellEnd"/>
-      <w:r>
-        <w:rPr>
-          <w:rFonts w:cs="Times New Roman"/>
-        </w:rPr>
-        <w:t xml:space="preserve"> project you are in and that data lives in </w:t>
-      </w:r>
-      <w:proofErr w:type="spellStart"/>
-      <w:r>
-        <w:rPr>
-          <w:rFonts w:cs="Times New Roman"/>
-        </w:rPr>
-        <w:t>fgdbs</w:t>
-      </w:r>
-      <w:proofErr w:type="spellEnd"/>
-      <w:r>
-        <w:rPr>
-          <w:rFonts w:cs="Times New Roman"/>
-        </w:rPr>
-        <w:t xml:space="preserve"> folder.</w:t>
+        <w:t>Project File – is prepopulated. It assumes you are using the ERM_services project you are in and that data lives in fgdbs folder.</w:t>
       </w:r>
     </w:p>
     <w:p>
@@ -23749,21 +22503,7 @@
         <w:rPr>
           <w:rFonts w:cs="Times New Roman"/>
         </w:rPr>
-        <w:t xml:space="preserve">This creates a </w:t>
-      </w:r>
-      <w:proofErr w:type="spellStart"/>
-      <w:r>
-        <w:rPr>
-          <w:rFonts w:cs="Times New Roman"/>
-        </w:rPr>
-        <w:t>sd_files_temp</w:t>
-      </w:r>
-      <w:proofErr w:type="spellEnd"/>
-      <w:r>
-        <w:rPr>
-          <w:rFonts w:cs="Times New Roman"/>
-        </w:rPr>
-        <w:t xml:space="preserve"> folder in your project directory. If you need to run the tool again you will need to delete the folder first (tool will warn you).</w:t>
+        <w:t>This creates a sd_files_temp folder in your project directory. If you need to run the tool again you will need to delete the folder first (tool will warn you).</w:t>
       </w:r>
     </w:p>
     <w:p>
@@ -23803,19 +22543,11 @@
           <w:rFonts w:cs="Times New Roman"/>
         </w:rPr>
       </w:pPr>
-      <w:proofErr w:type="spellStart"/>
-      <w:r>
-        <w:rPr>
-          <w:rFonts w:cs="Times New Roman"/>
-        </w:rPr>
-        <w:t>ERM_Plan_Defaults</w:t>
-      </w:r>
-      <w:proofErr w:type="spellEnd"/>
-      <w:r>
-        <w:rPr>
-          <w:rFonts w:cs="Times New Roman"/>
-        </w:rPr>
-        <w:t xml:space="preserve"> feature layer</w:t>
+      <w:r>
+        <w:rPr>
+          <w:rFonts w:cs="Times New Roman"/>
+        </w:rPr>
+        <w:t>ERM_Plan_Defaults feature layer</w:t>
       </w:r>
     </w:p>
     <w:p>
@@ -23830,19 +22562,11 @@
           <w:rFonts w:cs="Times New Roman"/>
         </w:rPr>
       </w:pPr>
-      <w:proofErr w:type="spellStart"/>
-      <w:r>
-        <w:rPr>
-          <w:rFonts w:cs="Times New Roman"/>
-        </w:rPr>
-        <w:t>ERM_Plan_Template</w:t>
-      </w:r>
-      <w:proofErr w:type="spellEnd"/>
-      <w:r>
-        <w:rPr>
-          <w:rFonts w:cs="Times New Roman"/>
-        </w:rPr>
-        <w:t xml:space="preserve"> feature layer</w:t>
+      <w:r>
+        <w:rPr>
+          <w:rFonts w:cs="Times New Roman"/>
+        </w:rPr>
+        <w:t>ERM_Plan_Template feature layer</w:t>
       </w:r>
     </w:p>
     <w:p>
@@ -23857,19 +22581,11 @@
           <w:rFonts w:cs="Times New Roman"/>
         </w:rPr>
       </w:pPr>
-      <w:proofErr w:type="spellStart"/>
-      <w:r>
-        <w:rPr>
-          <w:rFonts w:cs="Times New Roman"/>
-        </w:rPr>
-        <w:t>ERM_Registry</w:t>
-      </w:r>
-      <w:proofErr w:type="spellEnd"/>
-      <w:r>
-        <w:rPr>
-          <w:rFonts w:cs="Times New Roman"/>
-        </w:rPr>
-        <w:t xml:space="preserve"> table</w:t>
+      <w:r>
+        <w:rPr>
+          <w:rFonts w:cs="Times New Roman"/>
+        </w:rPr>
+        <w:t>ERM_Registry table</w:t>
       </w:r>
     </w:p>
     <w:p>
@@ -23884,19 +22600,11 @@
           <w:rFonts w:cs="Times New Roman"/>
         </w:rPr>
       </w:pPr>
-      <w:proofErr w:type="spellStart"/>
-      <w:r>
-        <w:rPr>
-          <w:rFonts w:cs="Times New Roman"/>
-        </w:rPr>
-        <w:t>MDM_Locations</w:t>
-      </w:r>
-      <w:proofErr w:type="spellEnd"/>
-      <w:r>
-        <w:rPr>
-          <w:rFonts w:cs="Times New Roman"/>
-        </w:rPr>
-        <w:t xml:space="preserve"> feature layer</w:t>
+      <w:r>
+        <w:rPr>
+          <w:rFonts w:cs="Times New Roman"/>
+        </w:rPr>
+        <w:t>MDM_Locations feature layer</w:t>
       </w:r>
     </w:p>
     <w:p>
@@ -23911,19 +22619,11 @@
           <w:rFonts w:cs="Times New Roman"/>
         </w:rPr>
       </w:pPr>
-      <w:proofErr w:type="spellStart"/>
-      <w:r>
-        <w:rPr>
-          <w:rFonts w:cs="Times New Roman"/>
-        </w:rPr>
-        <w:t>GPS_Template</w:t>
-      </w:r>
-      <w:proofErr w:type="spellEnd"/>
-      <w:r>
-        <w:rPr>
-          <w:rFonts w:cs="Times New Roman"/>
-        </w:rPr>
-        <w:t xml:space="preserve"> feature layer</w:t>
+      <w:r>
+        <w:rPr>
+          <w:rFonts w:cs="Times New Roman"/>
+        </w:rPr>
+        <w:t>GPS_Template feature layer</w:t>
       </w:r>
     </w:p>
     <w:p>
@@ -24223,7 +22923,7 @@
         <w:noProof/>
         <w:szCs w:val="16"/>
       </w:rPr>
-      <w:t>January 19, 2024</w:t>
+      <w:t>July 16, 2024</w:t>
     </w:r>
     <w:r>
       <w:rPr>
@@ -24331,7 +23031,7 @@
                   </a:ln>
                   <a:extLst>
                     <a:ext uri="{FAA26D3D-D897-4be2-8F04-BA451C77F1D7}">
-                      <ma14:placeholderFlag xmlns:ma14="http://schemas.microsoft.com/office/mac/drawingml/2011/main" xmlns:w="http://schemas.openxmlformats.org/wordprocessingml/2006/main" xmlns:w10="urn:schemas-microsoft-com:office:word" xmlns:v="urn:schemas-microsoft-com:vml" xmlns:o="urn:schemas-microsoft-com:office:office" xmlns:mv="urn:schemas-microsoft-com:mac:vml" xmlns:mo="http://schemas.microsoft.com/office/mac/office/2008/main" xmlns="" xmlns:arto="http://schemas.microsoft.com/office/word/2006/arto" xmlns:a14="http://schemas.microsoft.com/office/drawing/2010/main"/>
+                      <ma14:placeholderFlag xmlns:a14="http://schemas.microsoft.com/office/drawing/2010/main" xmlns:arto="http://schemas.microsoft.com/office/word/2006/arto" xmlns="" xmlns:mo="http://schemas.microsoft.com/office/mac/office/2008/main" xmlns:mv="urn:schemas-microsoft-com:mac:vml" xmlns:o="urn:schemas-microsoft-com:office:office" xmlns:v="urn:schemas-microsoft-com:vml" xmlns:w10="urn:schemas-microsoft-com:office:word" xmlns:w="http://schemas.openxmlformats.org/wordprocessingml/2006/main" xmlns:ma14="http://schemas.microsoft.com/office/mac/drawingml/2011/main"/>
                     </a:ext>
                   </a:extLst>
                 </pic:spPr>
@@ -32130,7 +30830,12 @@
 </file>
 
 <file path=customXml/item2.xml><?xml version="1.0" encoding="utf-8"?>
-<b:Sources xmlns:b="http://schemas.openxmlformats.org/officeDocument/2006/bibliography" xmlns="http://schemas.openxmlformats.org/officeDocument/2006/bibliography" SelectedStyle="\APASixthEditionOfficeOnline.xsl" StyleName="APA" Version="6"/>
+<?mso-contentType ?>
+<FormTemplates xmlns="http://schemas.microsoft.com/sharepoint/v3/contenttype/forms">
+  <Display>DocumentLibraryForm</Display>
+  <Edit>DocumentLibraryForm</Edit>
+  <New>DocumentLibraryForm</New>
+</FormTemplates>
 </file>
 
 <file path=customXml/item3.xml><?xml version="1.0" encoding="utf-8"?>
@@ -32351,12 +31056,7 @@
 </file>
 
 <file path=customXml/item4.xml><?xml version="1.0" encoding="utf-8"?>
-<?mso-contentType ?>
-<FormTemplates xmlns="http://schemas.microsoft.com/sharepoint/v3/contenttype/forms">
-  <Display>DocumentLibraryForm</Display>
-  <Edit>DocumentLibraryForm</Edit>
-  <New>DocumentLibraryForm</New>
-</FormTemplates>
+<b:Sources xmlns:b="http://schemas.openxmlformats.org/officeDocument/2006/bibliography" xmlns="http://schemas.openxmlformats.org/officeDocument/2006/bibliography" SelectedStyle="\APASixthEditionOfficeOnline.xsl" StyleName="APA" Version="6"/>
 </file>
 
 <file path=customXml/itemProps1.xml><?xml version="1.0" encoding="utf-8"?>
@@ -32369,9 +31069,9 @@
 </file>
 
 <file path=customXml/itemProps2.xml><?xml version="1.0" encoding="utf-8"?>
-<ds:datastoreItem xmlns:ds="http://schemas.openxmlformats.org/officeDocument/2006/customXml" ds:itemID="{AD97362D-4C3C-44C7-B67F-949FA0583FDB}">
+<ds:datastoreItem xmlns:ds="http://schemas.openxmlformats.org/officeDocument/2006/customXml" ds:itemID="{49B6B7B5-1764-4EA5-B951-584BF8EEB49D}">
   <ds:schemaRefs>
-    <ds:schemaRef ds:uri="http://schemas.openxmlformats.org/officeDocument/2006/bibliography"/>
+    <ds:schemaRef ds:uri="http://schemas.microsoft.com/sharepoint/v3/contenttype/forms"/>
   </ds:schemaRefs>
 </ds:datastoreItem>
 </file>
@@ -32396,9 +31096,9 @@
 </file>
 
 <file path=customXml/itemProps4.xml><?xml version="1.0" encoding="utf-8"?>
-<ds:datastoreItem xmlns:ds="http://schemas.openxmlformats.org/officeDocument/2006/customXml" ds:itemID="{49B6B7B5-1764-4EA5-B951-584BF8EEB49D}">
+<ds:datastoreItem xmlns:ds="http://schemas.openxmlformats.org/officeDocument/2006/customXml" ds:itemID="{AD97362D-4C3C-44C7-B67F-949FA0583FDB}">
   <ds:schemaRefs>
-    <ds:schemaRef ds:uri="http://schemas.microsoft.com/sharepoint/v3/contenttype/forms"/>
+    <ds:schemaRef ds:uri="http://schemas.openxmlformats.org/officeDocument/2006/bibliography"/>
   </ds:schemaRefs>
 </ds:datastoreItem>
 </file>
</xml_diff>